<commit_message>
Final copy of d3, more diagrams
</commit_message>
<xml_diff>
--- a/Deliverables/Deliverable Edits/deliverable3edit.docx
+++ b/Deliverables/Deliverable Edits/deliverable3edit.docx
@@ -18,15 +18,23 @@
           <w:sz w:val="32"/>
           <w:szCs w:val="32"/>
         </w:rPr>
-        <w:t>2</w:t>
+        <w:softHyphen/>
       </w:r>
       <w:r>
         <w:rPr>
           <w:rFonts w:ascii="Avenir Next" w:hAnsi="Avenir Next"/>
-          <w:color w:val="000000" w:themeColor="text1"/>
           <w:sz w:val="32"/>
           <w:szCs w:val="32"/>
         </w:rPr>
+        <w:t>2</w:t>
+      </w:r>
+      <w:r>
+        <w:rPr>
+          <w:rFonts w:ascii="Avenir Next" w:hAnsi="Avenir Next"/>
+          <w:color w:val="000000" w:themeColor="text1"/>
+          <w:sz w:val="32"/>
+          <w:szCs w:val="32"/>
+        </w:rPr>
         <w:t>QueueOOL4u</w:t>
       </w:r>
     </w:p>
@@ -70,7 +78,37 @@
           <w:sz w:val="36"/>
           <w:szCs w:val="36"/>
         </w:rPr>
-        <w:t>Architecture description and System design</w:t>
+        <w:t>Architecture des</w:t>
+      </w:r>
+      <w:r>
+        <w:rPr>
+          <w:rFonts w:ascii="Avenir Next" w:eastAsiaTheme="majorEastAsia" w:hAnsi="Avenir Next" w:cs="Didot"/>
+          <w:caps/>
+          <w:color w:val="000000" w:themeColor="text1"/>
+          <w:sz w:val="36"/>
+          <w:szCs w:val="36"/>
+        </w:rPr>
+        <w:softHyphen/>
+      </w:r>
+      <w:r>
+        <w:rPr>
+          <w:rFonts w:ascii="Avenir Next" w:eastAsiaTheme="majorEastAsia" w:hAnsi="Avenir Next" w:cs="Didot"/>
+          <w:caps/>
+          <w:color w:val="000000" w:themeColor="text1"/>
+          <w:sz w:val="36"/>
+          <w:szCs w:val="36"/>
+        </w:rPr>
+        <w:softHyphen/>
+      </w:r>
+      <w:r>
+        <w:rPr>
+          <w:rFonts w:ascii="Avenir Next" w:eastAsiaTheme="majorEastAsia" w:hAnsi="Avenir Next" w:cs="Didot"/>
+          <w:caps/>
+          <w:color w:val="000000" w:themeColor="text1"/>
+          <w:sz w:val="36"/>
+          <w:szCs w:val="36"/>
+        </w:rPr>
+        <w:t>cription and System design</w:t>
       </w:r>
     </w:p>
     <w:p>
@@ -94,9 +132,9 @@
           <w:lang w:eastAsia="en-US"/>
         </w:rPr>
         <w:drawing>
-          <wp:inline distT="0" distB="0" distL="0" distR="0" wp14:anchorId="19DDE2EA" wp14:editId="312B5582">
-            <wp:extent cx="5015946" cy="4398010"/>
-            <wp:effectExtent l="0" t="0" r="0" b="0"/>
+          <wp:inline distT="0" distB="0" distL="0" distR="0" wp14:anchorId="19DDE2EA" wp14:editId="0AAA17B7">
+            <wp:extent cx="4439848" cy="3910330"/>
+            <wp:effectExtent l="0" t="0" r="5715" b="0"/>
             <wp:docPr id="4" name="Picture 4" descr="../Images/nexttextlogo4.png"/>
             <wp:cNvGraphicFramePr>
               <a:graphicFrameLocks xmlns:a="http://schemas.openxmlformats.org/drawingml/2006/main" noChangeAspect="1"/>
@@ -126,7 +164,7 @@
                   <pic:spPr bwMode="auto">
                     <a:xfrm>
                       <a:off x="0" y="0"/>
-                      <a:ext cx="5027406" cy="4408058"/>
+                      <a:ext cx="4522511" cy="3983135"/>
                     </a:xfrm>
                     <a:prstGeom prst="rect">
                       <a:avLst/>
@@ -146,1239 +184,1123 @@
     <w:p>
       <w:pPr>
         <w:rPr>
-          <w:rFonts w:ascii="Avenir Next" w:eastAsiaTheme="majorEastAsia" w:hAnsi="Avenir Next" w:cs="Didot"/>
-          <w:color w:val="000000" w:themeColor="text1"/>
-          <w:sz w:val="24"/>
-          <w:szCs w:val="24"/>
-        </w:rPr>
-      </w:pPr>
-    </w:p>
-    <w:p>
-      <w:pPr>
-        <w:rPr>
-          <w:rFonts w:ascii="Avenir Next" w:eastAsiaTheme="majorEastAsia" w:hAnsi="Avenir Next" w:cs="Didot"/>
-          <w:color w:val="000000" w:themeColor="text1"/>
-          <w:sz w:val="24"/>
-          <w:szCs w:val="24"/>
-        </w:rPr>
-      </w:pPr>
-    </w:p>
-    <w:p>
-      <w:pPr>
-        <w:rPr>
-          <w:rFonts w:ascii="Avenir Next" w:eastAsiaTheme="majorEastAsia" w:hAnsi="Avenir Next" w:cs="Didot"/>
-          <w:color w:val="000000" w:themeColor="text1"/>
-          <w:sz w:val="24"/>
-          <w:szCs w:val="24"/>
-        </w:rPr>
-      </w:pPr>
-    </w:p>
-    <w:p>
-      <w:pPr>
-        <w:rPr>
-          <w:rFonts w:ascii="Avenir Next" w:eastAsiaTheme="majorEastAsia" w:hAnsi="Avenir Next" w:cs="Didot"/>
-          <w:color w:val="000000" w:themeColor="text1"/>
-          <w:sz w:val="24"/>
-          <w:szCs w:val="24"/>
-        </w:rPr>
-      </w:pPr>
-    </w:p>
-    <w:p>
-      <w:pPr>
-        <w:rPr>
-          <w:rFonts w:ascii="Avenir Next" w:eastAsiaTheme="majorEastAsia" w:hAnsi="Avenir Next" w:cs="Didot"/>
-          <w:color w:val="000000" w:themeColor="text1"/>
-          <w:sz w:val="24"/>
-          <w:szCs w:val="24"/>
-        </w:rPr>
-      </w:pPr>
-    </w:p>
-    <w:p>
-      <w:pPr>
-        <w:rPr>
-          <w:rFonts w:ascii="Avenir Next" w:eastAsiaTheme="majorEastAsia" w:hAnsi="Avenir Next" w:cs="Didot"/>
-          <w:color w:val="000000" w:themeColor="text1"/>
-          <w:sz w:val="24"/>
-          <w:szCs w:val="24"/>
-        </w:rPr>
-      </w:pPr>
-    </w:p>
-    <w:p>
-      <w:pPr>
-        <w:rPr>
-          <w:rFonts w:ascii="Avenir Next" w:eastAsiaTheme="majorEastAsia" w:hAnsi="Avenir Next" w:cs="Didot"/>
+          <w:rFonts w:asciiTheme="majorHAnsi" w:eastAsiaTheme="majorEastAsia" w:hAnsiTheme="majorHAnsi" w:cstheme="majorBidi"/>
+          <w:b/>
+          <w:caps/>
+          <w:color w:val="000000" w:themeColor="text1"/>
+          <w:sz w:val="44"/>
+          <w:szCs w:val="32"/>
+        </w:rPr>
+      </w:pPr>
+      <w:r>
+        <w:rPr>
+          <w:rFonts w:ascii="Avenir Next" w:eastAsiaTheme="majorEastAsia" w:hAnsi="Avenir Next" w:cs="Didot"/>
+          <w:b/>
           <w:color w:val="000000" w:themeColor="text1"/>
           <w:u w:val="single"/>
         </w:rPr>
-      </w:pPr>
-      <w:r>
-        <w:rPr>
-          <w:rFonts w:ascii="Avenir Next" w:eastAsiaTheme="majorEastAsia" w:hAnsi="Avenir Next" w:cs="Didot"/>
+        <w:t xml:space="preserve">Part 0: </w:t>
+      </w:r>
+      <w:r>
+        <w:rPr>
+          <w:rFonts w:ascii="Avenir Next" w:eastAsiaTheme="majorEastAsia" w:hAnsi="Avenir Next" w:cs="Didot"/>
+          <w:b/>
           <w:color w:val="000000" w:themeColor="text1"/>
           <w:u w:val="single"/>
         </w:rPr>
+        <w:t>Metadata</w:t>
+      </w:r>
+    </w:p>
+    <w:p>
+      <w:pPr>
+        <w:rPr>
+          <w:rFonts w:ascii="Avenir Next" w:eastAsiaTheme="majorEastAsia" w:hAnsi="Avenir Next" w:cs="Didot"/>
+          <w:color w:val="000000" w:themeColor="text1"/>
+          <w:sz w:val="24"/>
+          <w:szCs w:val="24"/>
+        </w:rPr>
+      </w:pPr>
+      <w:r>
+        <w:rPr>
+          <w:rFonts w:ascii="Avenir Next" w:eastAsiaTheme="majorEastAsia" w:hAnsi="Avenir Next" w:cs="Didot"/>
+          <w:color w:val="000000" w:themeColor="text1"/>
+          <w:sz w:val="24"/>
+          <w:szCs w:val="24"/>
+        </w:rPr>
+        <w:t>Project name: NextText</w:t>
+      </w:r>
+    </w:p>
+    <w:p>
+      <w:pPr>
+        <w:rPr>
+          <w:rFonts w:ascii="Avenir Next" w:eastAsiaTheme="majorEastAsia" w:hAnsi="Avenir Next" w:cs="Didot"/>
+          <w:color w:val="000000" w:themeColor="text1"/>
+          <w:sz w:val="24"/>
+          <w:szCs w:val="24"/>
+        </w:rPr>
+      </w:pPr>
+      <w:r>
+        <w:rPr>
+          <w:rFonts w:ascii="Avenir Next" w:eastAsiaTheme="majorEastAsia" w:hAnsi="Avenir Next" w:cs="Didot"/>
+          <w:color w:val="000000" w:themeColor="text1"/>
+          <w:sz w:val="24"/>
+          <w:szCs w:val="24"/>
+        </w:rPr>
+        <w:t>Team name: 2QueueOOL4U</w:t>
+      </w:r>
+    </w:p>
+    <w:p>
+      <w:pPr>
+        <w:rPr>
+          <w:rFonts w:ascii="Avenir Next" w:eastAsiaTheme="majorEastAsia" w:hAnsi="Avenir Next" w:cs="Didot"/>
+          <w:color w:val="000000" w:themeColor="text1"/>
+          <w:sz w:val="24"/>
+          <w:szCs w:val="24"/>
+        </w:rPr>
+      </w:pPr>
+      <w:r>
+        <w:rPr>
+          <w:rFonts w:ascii="Avenir Next" w:eastAsiaTheme="majorEastAsia" w:hAnsi="Avenir Next" w:cs="Didot"/>
+          <w:color w:val="000000" w:themeColor="text1"/>
+          <w:sz w:val="24"/>
+          <w:szCs w:val="24"/>
+        </w:rPr>
+        <w:t>Team members:</w:t>
+      </w:r>
+    </w:p>
+    <w:p>
+      <w:pPr>
+        <w:rPr>
+          <w:rFonts w:ascii="Avenir Next" w:hAnsi="Avenir Next" w:cs="Tahoma"/>
+          <w:color w:val="000000" w:themeColor="text1"/>
+          <w:sz w:val="24"/>
+          <w:szCs w:val="24"/>
+        </w:rPr>
+      </w:pPr>
+      <w:r>
+        <w:rPr>
+          <w:rFonts w:ascii="Avenir Next" w:hAnsi="Avenir Next" w:cs="Tahoma"/>
+          <w:color w:val="000000" w:themeColor="text1"/>
+          <w:sz w:val="24"/>
+          <w:szCs w:val="24"/>
+        </w:rPr>
+        <w:t>James Mulvenna/100965629</w:t>
+      </w:r>
+    </w:p>
+    <w:p>
+      <w:pPr>
+        <w:rPr>
+          <w:rFonts w:ascii="Avenir Next" w:hAnsi="Avenir Next" w:cs="Tahoma"/>
+          <w:color w:val="000000" w:themeColor="text1"/>
+          <w:sz w:val="24"/>
+          <w:szCs w:val="24"/>
+        </w:rPr>
+      </w:pPr>
+      <w:r>
+        <w:rPr>
+          <w:rFonts w:ascii="Avenir Next" w:hAnsi="Avenir Next" w:cs="Tahoma"/>
+          <w:color w:val="000000" w:themeColor="text1"/>
+          <w:sz w:val="24"/>
+          <w:szCs w:val="24"/>
+        </w:rPr>
+        <w:t>Yue Zhang/100980408</w:t>
+      </w:r>
+    </w:p>
+    <w:p>
+      <w:pPr>
+        <w:rPr>
+          <w:rFonts w:ascii="Avenir Next" w:hAnsi="Avenir Next" w:cs="Tahoma"/>
+          <w:color w:val="000000" w:themeColor="text1"/>
+          <w:sz w:val="24"/>
+          <w:szCs w:val="24"/>
+        </w:rPr>
+      </w:pPr>
+      <w:r>
+        <w:rPr>
+          <w:rFonts w:ascii="Avenir Next" w:hAnsi="Avenir Next" w:cs="Tahoma"/>
+          <w:color w:val="000000" w:themeColor="text1"/>
+          <w:sz w:val="24"/>
+          <w:szCs w:val="24"/>
+        </w:rPr>
+        <w:t>Devon Plouffe/100715712</w:t>
+      </w:r>
+    </w:p>
+    <w:p>
+      <w:pPr>
+        <w:rPr>
+          <w:rFonts w:ascii="Avenir Next" w:hAnsi="Avenir Next" w:cs="Tahoma"/>
+          <w:b/>
+          <w:color w:val="000000" w:themeColor="text1"/>
+          <w:sz w:val="24"/>
+          <w:szCs w:val="24"/>
+        </w:rPr>
+      </w:pPr>
+      <w:r>
+        <w:rPr>
+          <w:rFonts w:ascii="Avenir Next" w:hAnsi="Avenir Next" w:cs="Tahoma"/>
+          <w:b/>
+          <w:color w:val="000000" w:themeColor="text1"/>
+          <w:u w:val="single"/>
+        </w:rPr>
         <w:lastRenderedPageBreak/>
-        <w:t>Metadata:</w:t>
-      </w:r>
-    </w:p>
-    <w:p>
-      <w:pPr>
-        <w:rPr>
-          <w:rFonts w:ascii="Avenir Next" w:eastAsiaTheme="majorEastAsia" w:hAnsi="Avenir Next" w:cs="Didot"/>
-          <w:color w:val="000000" w:themeColor="text1"/>
-          <w:sz w:val="24"/>
-          <w:szCs w:val="24"/>
-        </w:rPr>
-      </w:pPr>
-      <w:r>
-        <w:rPr>
-          <w:rFonts w:ascii="Avenir Next" w:eastAsiaTheme="majorEastAsia" w:hAnsi="Avenir Next" w:cs="Didot"/>
-          <w:color w:val="000000" w:themeColor="text1"/>
-          <w:sz w:val="24"/>
-          <w:szCs w:val="24"/>
-        </w:rPr>
-        <w:t xml:space="preserve">Project name: </w:t>
-      </w:r>
-      <w:proofErr w:type="spellStart"/>
-      <w:r>
-        <w:rPr>
-          <w:rFonts w:ascii="Avenir Next" w:eastAsiaTheme="majorEastAsia" w:hAnsi="Avenir Next" w:cs="Didot"/>
-          <w:color w:val="000000" w:themeColor="text1"/>
-          <w:sz w:val="24"/>
-          <w:szCs w:val="24"/>
-        </w:rPr>
-        <w:t>NextText</w:t>
-      </w:r>
-      <w:bookmarkStart w:id="0" w:name="_GoBack"/>
-      <w:bookmarkEnd w:id="0"/>
-      <w:proofErr w:type="spellEnd"/>
-    </w:p>
-    <w:p>
-      <w:pPr>
-        <w:rPr>
-          <w:rFonts w:ascii="Avenir Next" w:eastAsiaTheme="majorEastAsia" w:hAnsi="Avenir Next" w:cs="Didot"/>
-          <w:color w:val="000000" w:themeColor="text1"/>
-          <w:sz w:val="24"/>
-          <w:szCs w:val="24"/>
-        </w:rPr>
-      </w:pPr>
-      <w:r>
-        <w:rPr>
-          <w:rFonts w:ascii="Avenir Next" w:eastAsiaTheme="majorEastAsia" w:hAnsi="Avenir Next" w:cs="Didot"/>
-          <w:color w:val="000000" w:themeColor="text1"/>
-          <w:sz w:val="24"/>
-          <w:szCs w:val="24"/>
-        </w:rPr>
-        <w:t>Team name: 2QueueOOL4U</w:t>
-      </w:r>
-    </w:p>
-    <w:p>
-      <w:pPr>
-        <w:rPr>
-          <w:rFonts w:ascii="Avenir Next" w:eastAsiaTheme="majorEastAsia" w:hAnsi="Avenir Next" w:cs="Didot"/>
-          <w:color w:val="000000" w:themeColor="text1"/>
-          <w:sz w:val="24"/>
-          <w:szCs w:val="24"/>
-        </w:rPr>
-      </w:pPr>
-      <w:r>
-        <w:rPr>
-          <w:rFonts w:ascii="Avenir Next" w:eastAsiaTheme="majorEastAsia" w:hAnsi="Avenir Next" w:cs="Didot"/>
-          <w:color w:val="000000" w:themeColor="text1"/>
-          <w:sz w:val="24"/>
-          <w:szCs w:val="24"/>
-        </w:rPr>
-        <w:t>Team members:</w:t>
-      </w:r>
-    </w:p>
-    <w:p>
-      <w:pPr>
-        <w:rPr>
-          <w:rFonts w:ascii="Avenir Next" w:hAnsi="Avenir Next" w:cs="Tahoma"/>
-          <w:color w:val="000000" w:themeColor="text1"/>
-          <w:sz w:val="24"/>
-          <w:szCs w:val="24"/>
-        </w:rPr>
-      </w:pPr>
-      <w:r>
-        <w:rPr>
-          <w:rFonts w:ascii="Avenir Next" w:hAnsi="Avenir Next" w:cs="Tahoma"/>
-          <w:color w:val="000000" w:themeColor="text1"/>
-          <w:sz w:val="24"/>
-          <w:szCs w:val="24"/>
-        </w:rPr>
-        <w:t>James Mulvenna/100965629</w:t>
-      </w:r>
-    </w:p>
-    <w:p>
-      <w:pPr>
-        <w:rPr>
-          <w:rFonts w:ascii="Avenir Next" w:hAnsi="Avenir Next" w:cs="Tahoma"/>
-          <w:color w:val="000000" w:themeColor="text1"/>
-          <w:sz w:val="24"/>
-          <w:szCs w:val="24"/>
-        </w:rPr>
-      </w:pPr>
-      <w:r>
-        <w:rPr>
-          <w:rFonts w:ascii="Avenir Next" w:hAnsi="Avenir Next" w:cs="Tahoma"/>
-          <w:color w:val="000000" w:themeColor="text1"/>
-          <w:sz w:val="24"/>
-          <w:szCs w:val="24"/>
-        </w:rPr>
-        <w:t>Yue Zhang/100980408</w:t>
-      </w:r>
-    </w:p>
-    <w:p>
-      <w:pPr>
-        <w:rPr>
-          <w:rFonts w:ascii="Avenir Next" w:hAnsi="Avenir Next" w:cs="Tahoma"/>
-          <w:color w:val="000000" w:themeColor="text1"/>
-          <w:sz w:val="24"/>
-          <w:szCs w:val="24"/>
-        </w:rPr>
-      </w:pPr>
-      <w:r>
-        <w:rPr>
-          <w:rFonts w:ascii="Avenir Next" w:hAnsi="Avenir Next" w:cs="Tahoma"/>
-          <w:color w:val="000000" w:themeColor="text1"/>
-          <w:sz w:val="24"/>
-          <w:szCs w:val="24"/>
-        </w:rPr>
-        <w:t xml:space="preserve">Devon </w:t>
-      </w:r>
-      <w:proofErr w:type="spellStart"/>
-      <w:r>
-        <w:rPr>
-          <w:rFonts w:ascii="Avenir Next" w:hAnsi="Avenir Next" w:cs="Tahoma"/>
-          <w:color w:val="000000" w:themeColor="text1"/>
-          <w:sz w:val="24"/>
-          <w:szCs w:val="24"/>
-        </w:rPr>
-        <w:t>Plouffe</w:t>
-      </w:r>
-      <w:proofErr w:type="spellEnd"/>
-      <w:r>
-        <w:rPr>
-          <w:rFonts w:ascii="Avenir Next" w:hAnsi="Avenir Next" w:cs="Tahoma"/>
-          <w:color w:val="000000" w:themeColor="text1"/>
-          <w:sz w:val="24"/>
-          <w:szCs w:val="24"/>
-        </w:rPr>
-        <w:t>/100715712</w:t>
-      </w:r>
-    </w:p>
-    <w:p>
-      <w:pPr>
-        <w:rPr>
-          <w:rFonts w:ascii="Avenir Next" w:eastAsiaTheme="majorEastAsia" w:hAnsi="Avenir Next" w:cs="Didot"/>
+        <w:t xml:space="preserve">Part 1: </w:t>
+      </w:r>
+      <w:r>
+        <w:rPr>
+          <w:rFonts w:ascii="Avenir Next" w:eastAsiaTheme="majorEastAsia" w:hAnsi="Avenir Next" w:cs="Didot"/>
+          <w:b/>
           <w:color w:val="000000" w:themeColor="text1"/>
           <w:u w:val="single"/>
         </w:rPr>
-      </w:pPr>
-      <w:r>
-        <w:rPr>
-          <w:rFonts w:ascii="Avenir Next" w:eastAsiaTheme="majorEastAsia" w:hAnsi="Avenir Next" w:cs="Didot"/>
+        <w:t>Architecture</w:t>
+      </w:r>
+      <w:r>
+        <w:rPr>
+          <w:rFonts w:ascii="Avenir Next" w:eastAsiaTheme="majorEastAsia" w:hAnsi="Avenir Next" w:cs="Didot"/>
+          <w:b/>
           <w:color w:val="000000" w:themeColor="text1"/>
           <w:u w:val="single"/>
         </w:rPr>
-        <w:t>Architecture</w:t>
-      </w:r>
-      <w:r>
-        <w:rPr>
-          <w:rFonts w:ascii="Avenir Next" w:eastAsiaTheme="majorEastAsia" w:hAnsi="Avenir Next" w:cs="Didot"/>
+        <w:t xml:space="preserve"> </w:t>
+      </w:r>
+      <w:r>
+        <w:rPr>
+          <w:rFonts w:ascii="Avenir Next" w:eastAsiaTheme="majorEastAsia" w:hAnsi="Avenir Next" w:cs="Didot"/>
+          <w:b/>
           <w:color w:val="000000" w:themeColor="text1"/>
           <w:u w:val="single"/>
         </w:rPr>
+        <w:t>Description</w:t>
+      </w:r>
+    </w:p>
+    <w:p>
+      <w:pPr>
+        <w:rPr>
+          <w:rFonts w:ascii="Avenir Next" w:eastAsiaTheme="majorEastAsia" w:hAnsi="Avenir Next" w:cs="Didot"/>
+          <w:color w:val="000000" w:themeColor="text1"/>
+          <w:sz w:val="24"/>
+          <w:szCs w:val="24"/>
+        </w:rPr>
+      </w:pPr>
+      <w:r>
+        <w:rPr>
+          <w:rFonts w:ascii="Avenir Next" w:eastAsiaTheme="majorEastAsia" w:hAnsi="Avenir Next" w:cs="Didot"/>
+          <w:color w:val="000000" w:themeColor="text1"/>
+          <w:sz w:val="24"/>
+          <w:szCs w:val="24"/>
+        </w:rPr>
+        <w:t>Over the course of our application</w:t>
+      </w:r>
+      <w:r>
+        <w:rPr>
+          <w:rFonts w:ascii="Avenir Next" w:eastAsiaTheme="majorEastAsia" w:hAnsi="Avenir Next" w:cs="Didot"/>
+          <w:color w:val="000000" w:themeColor="text1"/>
+          <w:sz w:val="24"/>
+          <w:szCs w:val="24"/>
+        </w:rPr>
         <w:t xml:space="preserve"> </w:t>
       </w:r>
       <w:r>
         <w:rPr>
           <w:rFonts w:ascii="Avenir Next" w:eastAsiaTheme="majorEastAsia" w:hAnsi="Avenir Next" w:cs="Didot"/>
           <w:color w:val="000000" w:themeColor="text1"/>
+          <w:sz w:val="24"/>
+          <w:szCs w:val="24"/>
+        </w:rPr>
+        <w:t>development</w:t>
+      </w:r>
+      <w:r>
+        <w:rPr>
+          <w:rFonts w:ascii="Avenir Next" w:eastAsiaTheme="majorEastAsia" w:hAnsi="Avenir Next" w:cs="Didot"/>
+          <w:color w:val="000000" w:themeColor="text1"/>
+          <w:sz w:val="24"/>
+          <w:szCs w:val="24"/>
+        </w:rPr>
+        <w:t xml:space="preserve">, </w:t>
+      </w:r>
+      <w:r>
+        <w:rPr>
+          <w:rFonts w:ascii="Avenir Next" w:eastAsiaTheme="majorEastAsia" w:hAnsi="Avenir Next" w:cs="Didot"/>
+          <w:color w:val="000000" w:themeColor="text1"/>
+          <w:sz w:val="24"/>
+          <w:szCs w:val="24"/>
+        </w:rPr>
+        <w:t>our strategy was</w:t>
+      </w:r>
+      <w:r>
+        <w:rPr>
+          <w:rFonts w:ascii="Avenir Next" w:eastAsiaTheme="majorEastAsia" w:hAnsi="Avenir Next" w:cs="Didot"/>
+          <w:color w:val="000000" w:themeColor="text1"/>
+          <w:sz w:val="24"/>
+          <w:szCs w:val="24"/>
+        </w:rPr>
+        <w:t xml:space="preserve"> </w:t>
+      </w:r>
+      <w:r>
+        <w:rPr>
+          <w:rFonts w:ascii="Avenir Next" w:eastAsiaTheme="majorEastAsia" w:hAnsi="Avenir Next" w:cs="Didot"/>
+          <w:color w:val="000000" w:themeColor="text1"/>
+          <w:sz w:val="24"/>
+          <w:szCs w:val="24"/>
+        </w:rPr>
+        <w:t>frequently</w:t>
+      </w:r>
+      <w:r>
+        <w:rPr>
+          <w:rFonts w:ascii="Avenir Next" w:eastAsiaTheme="majorEastAsia" w:hAnsi="Avenir Next" w:cs="Didot"/>
+          <w:color w:val="000000" w:themeColor="text1"/>
+          <w:sz w:val="24"/>
+          <w:szCs w:val="24"/>
+        </w:rPr>
+        <w:t xml:space="preserve"> </w:t>
+      </w:r>
+      <w:r>
+        <w:rPr>
+          <w:rFonts w:ascii="Avenir Next" w:eastAsiaTheme="majorEastAsia" w:hAnsi="Avenir Next" w:cs="Didot"/>
+          <w:color w:val="000000" w:themeColor="text1"/>
+          <w:sz w:val="24"/>
+          <w:szCs w:val="24"/>
+        </w:rPr>
+        <w:t xml:space="preserve">modified due to our </w:t>
+      </w:r>
+      <w:r>
+        <w:rPr>
+          <w:rFonts w:ascii="Avenir Next" w:eastAsiaTheme="majorEastAsia" w:hAnsi="Avenir Next" w:cs="Didot"/>
+          <w:color w:val="000000" w:themeColor="text1"/>
+          <w:sz w:val="24"/>
+          <w:szCs w:val="24"/>
+        </w:rPr>
+        <w:t xml:space="preserve">repeatedly changing </w:t>
+      </w:r>
+      <w:r>
+        <w:rPr>
+          <w:rFonts w:ascii="Avenir Next" w:eastAsiaTheme="majorEastAsia" w:hAnsi="Avenir Next" w:cs="Didot"/>
+          <w:color w:val="000000" w:themeColor="text1"/>
+          <w:sz w:val="24"/>
+          <w:szCs w:val="24"/>
+        </w:rPr>
+        <w:t>conditions.</w:t>
+      </w:r>
+      <w:r>
+        <w:rPr>
+          <w:rFonts w:ascii="Avenir Next" w:eastAsiaTheme="majorEastAsia" w:hAnsi="Avenir Next" w:cs="Didot"/>
+          <w:color w:val="000000" w:themeColor="text1"/>
+          <w:sz w:val="24"/>
+          <w:szCs w:val="24"/>
+        </w:rPr>
+        <w:t xml:space="preserve"> </w:t>
+      </w:r>
+      <w:r>
+        <w:rPr>
+          <w:rFonts w:ascii="Avenir Next" w:eastAsiaTheme="majorEastAsia" w:hAnsi="Avenir Next" w:cs="Didot"/>
+          <w:color w:val="000000" w:themeColor="text1"/>
+          <w:sz w:val="24"/>
+          <w:szCs w:val="24"/>
+        </w:rPr>
+        <w:t>W</w:t>
+      </w:r>
+      <w:r>
+        <w:rPr>
+          <w:rFonts w:ascii="Avenir Next" w:eastAsiaTheme="majorEastAsia" w:hAnsi="Avenir Next" w:cs="Didot"/>
+          <w:color w:val="000000" w:themeColor="text1"/>
+          <w:sz w:val="24"/>
+          <w:szCs w:val="24"/>
+        </w:rPr>
+        <w:t>e ran into multip</w:t>
+      </w:r>
+      <w:r>
+        <w:rPr>
+          <w:rFonts w:ascii="Avenir Next" w:eastAsiaTheme="majorEastAsia" w:hAnsi="Avenir Next" w:cs="Didot"/>
+          <w:color w:val="000000" w:themeColor="text1"/>
+          <w:sz w:val="24"/>
+          <w:szCs w:val="24"/>
+        </w:rPr>
+        <w:t>le arc</w:t>
+      </w:r>
+      <w:r>
+        <w:rPr>
+          <w:rFonts w:ascii="Avenir Next" w:eastAsiaTheme="majorEastAsia" w:hAnsi="Avenir Next" w:cs="Didot"/>
+          <w:color w:val="000000" w:themeColor="text1"/>
+          <w:sz w:val="24"/>
+          <w:szCs w:val="24"/>
+        </w:rPr>
+        <w:t>hitectural complications. One being</w:t>
+      </w:r>
+      <w:r>
+        <w:rPr>
+          <w:rFonts w:ascii="Avenir Next" w:eastAsiaTheme="majorEastAsia" w:hAnsi="Avenir Next" w:cs="Didot"/>
+          <w:color w:val="000000" w:themeColor="text1"/>
+          <w:sz w:val="24"/>
+          <w:szCs w:val="24"/>
+        </w:rPr>
+        <w:t xml:space="preserve"> Android mobile application research with regards to our proposed product. As it stands, we have used a collection of architectural styles</w:t>
+      </w:r>
+      <w:r>
+        <w:rPr>
+          <w:rFonts w:ascii="Avenir Next" w:eastAsiaTheme="majorEastAsia" w:hAnsi="Avenir Next" w:cs="Didot"/>
+          <w:color w:val="000000" w:themeColor="text1"/>
+          <w:sz w:val="24"/>
+          <w:szCs w:val="24"/>
+        </w:rPr>
+        <w:t>,</w:t>
+      </w:r>
+      <w:r>
+        <w:rPr>
+          <w:rFonts w:ascii="Avenir Next" w:eastAsiaTheme="majorEastAsia" w:hAnsi="Avenir Next" w:cs="Didot"/>
+          <w:color w:val="000000" w:themeColor="text1"/>
+          <w:sz w:val="24"/>
+          <w:szCs w:val="24"/>
+        </w:rPr>
+        <w:t xml:space="preserve"> as no one style best suited our system. Diverse non-functional/functional properties apply to our product, and for this reason particular imperative styles were used respectively.  </w:t>
+      </w:r>
+    </w:p>
+    <w:p>
+      <w:pPr>
+        <w:rPr>
+          <w:rFonts w:ascii="Avenir Next" w:eastAsiaTheme="majorEastAsia" w:hAnsi="Avenir Next" w:cs="Didot"/>
+          <w:color w:val="000000" w:themeColor="text1"/>
+          <w:sz w:val="24"/>
+          <w:szCs w:val="24"/>
+        </w:rPr>
+      </w:pPr>
+      <w:r>
+        <w:rPr>
+          <w:rFonts w:ascii="Avenir Next" w:eastAsiaTheme="majorEastAsia" w:hAnsi="Avenir Next" w:cs="Didot"/>
+          <w:color w:val="000000" w:themeColor="text1"/>
+          <w:sz w:val="24"/>
+          <w:szCs w:val="24"/>
+        </w:rPr>
+        <w:t xml:space="preserve">During the D0 phase 2QueueOOL4U was most concerned with the </w:t>
+      </w:r>
+      <w:r>
+        <w:rPr>
+          <w:rFonts w:ascii="Avenir Next" w:eastAsiaTheme="majorEastAsia" w:hAnsi="Avenir Next" w:cs="Didot"/>
+          <w:color w:val="000000" w:themeColor="text1"/>
+          <w:sz w:val="24"/>
+          <w:szCs w:val="24"/>
+        </w:rPr>
+        <w:t xml:space="preserve">practicability of the system, we assessed the inter-dependent components and conducted research to determine how achievable our proposed system was. Fortunately, we found in the investigation period that designing our proposed application on iOS would be near </w:t>
+      </w:r>
+      <w:r>
+        <w:rPr>
+          <w:rFonts w:ascii="Avenir Next" w:eastAsiaTheme="majorEastAsia" w:hAnsi="Avenir Next" w:cs="Didot"/>
+          <w:color w:val="000000" w:themeColor="text1"/>
+          <w:sz w:val="24"/>
+          <w:szCs w:val="24"/>
+        </w:rPr>
+        <w:t>unattainable by cause of Apples restrictions on message automation.</w:t>
+      </w:r>
+      <w:r>
+        <w:rPr>
+          <w:rFonts w:ascii="Avenir Next" w:eastAsiaTheme="majorEastAsia" w:hAnsi="Avenir Next" w:cs="Didot"/>
+          <w:color w:val="000000" w:themeColor="text1"/>
+          <w:sz w:val="24"/>
+          <w:szCs w:val="24"/>
+        </w:rPr>
+        <w:t xml:space="preserve"> </w:t>
+      </w:r>
+      <w:r>
+        <w:rPr>
+          <w:rFonts w:ascii="Avenir Next" w:eastAsiaTheme="majorEastAsia" w:hAnsi="Avenir Next" w:cs="Didot"/>
+          <w:color w:val="000000" w:themeColor="text1"/>
+          <w:sz w:val="24"/>
+          <w:szCs w:val="24"/>
+        </w:rPr>
+        <w:t xml:space="preserve">Despite running </w:t>
+      </w:r>
+      <w:r>
+        <w:rPr>
+          <w:rFonts w:ascii="Avenir Next" w:eastAsiaTheme="majorEastAsia" w:hAnsi="Avenir Next" w:cs="Didot"/>
+          <w:color w:val="000000" w:themeColor="text1"/>
+          <w:sz w:val="24"/>
+          <w:szCs w:val="24"/>
+        </w:rPr>
+        <w:t>into arguably our most important issue, we made the decision as a team</w:t>
+      </w:r>
+      <w:r>
+        <w:rPr>
+          <w:rFonts w:ascii="Avenir Next" w:eastAsiaTheme="majorEastAsia" w:hAnsi="Avenir Next" w:cs="Didot"/>
+          <w:color w:val="000000" w:themeColor="text1"/>
+          <w:sz w:val="24"/>
+          <w:szCs w:val="24"/>
+        </w:rPr>
+        <w:t xml:space="preserve"> to change platforms, as Androids development guidelines solved this obstacle. </w:t>
+      </w:r>
+    </w:p>
+    <w:p>
+      <w:pPr>
+        <w:rPr>
+          <w:rFonts w:ascii="Avenir Next" w:eastAsiaTheme="majorEastAsia" w:hAnsi="Avenir Next" w:cs="Didot"/>
+          <w:color w:val="000000" w:themeColor="text1"/>
+          <w:sz w:val="24"/>
+          <w:szCs w:val="24"/>
+        </w:rPr>
+      </w:pPr>
+      <w:r>
+        <w:rPr>
+          <w:rFonts w:ascii="Avenir Next" w:eastAsiaTheme="majorEastAsia" w:hAnsi="Avenir Next" w:cs="Didot"/>
+          <w:color w:val="000000" w:themeColor="text1"/>
+          <w:sz w:val="24"/>
+          <w:szCs w:val="24"/>
+        </w:rPr>
+        <w:t>In totality, at this moment our product consists of numerous architectural styles including but not limited to: object-oriented, client-server, mobile code, and finally event-driven. Although at this moment these architectural styles apply to our system, it would be naive of 2QueueOOL4U to declare these as the only styles. Realizing the remaining term of development, perhaps a new style might be used to account for outstanding system</w:t>
+      </w:r>
+      <w:r>
+        <w:rPr>
+          <w:rFonts w:ascii="Avenir Next" w:eastAsiaTheme="majorEastAsia" w:hAnsi="Avenir Next" w:cs="Didot"/>
+          <w:color w:val="000000" w:themeColor="text1"/>
+          <w:sz w:val="24"/>
+          <w:szCs w:val="24"/>
+        </w:rPr>
+        <w:t xml:space="preserve"> requirements.</w:t>
+      </w:r>
+    </w:p>
+    <w:p>
+      <w:pPr>
+        <w:rPr>
+          <w:rFonts w:ascii="Avenir Next" w:eastAsiaTheme="majorEastAsia" w:hAnsi="Avenir Next" w:cs="Didot"/>
+          <w:i/>
+          <w:color w:val="000000" w:themeColor="text1"/>
+          <w:sz w:val="24"/>
+          <w:szCs w:val="24"/>
+        </w:rPr>
+      </w:pPr>
+      <w:r>
+        <w:rPr>
+          <w:rFonts w:ascii="Avenir Next" w:eastAsiaTheme="majorEastAsia" w:hAnsi="Avenir Next" w:cs="Didot"/>
+          <w:i/>
+          <w:color w:val="000000" w:themeColor="text1"/>
+          <w:sz w:val="24"/>
+          <w:szCs w:val="24"/>
+        </w:rPr>
+        <w:t>Object-</w:t>
+      </w:r>
+      <w:r>
+        <w:rPr>
+          <w:rFonts w:ascii="Avenir Next" w:eastAsiaTheme="majorEastAsia" w:hAnsi="Avenir Next" w:cs="Didot"/>
+          <w:i/>
+          <w:color w:val="000000" w:themeColor="text1"/>
+          <w:sz w:val="24"/>
+          <w:szCs w:val="24"/>
+        </w:rPr>
+        <w:t>O</w:t>
+      </w:r>
+      <w:r>
+        <w:rPr>
+          <w:rFonts w:ascii="Avenir Next" w:eastAsiaTheme="majorEastAsia" w:hAnsi="Avenir Next" w:cs="Didot"/>
+          <w:i/>
+          <w:color w:val="000000" w:themeColor="text1"/>
+          <w:sz w:val="24"/>
+          <w:szCs w:val="24"/>
+        </w:rPr>
+        <w:t>riented</w:t>
+      </w:r>
+    </w:p>
+    <w:p>
+      <w:pPr>
+        <w:rPr>
+          <w:rFonts w:ascii="Avenir Next" w:eastAsiaTheme="majorEastAsia" w:hAnsi="Avenir Next" w:cs="Didot"/>
+          <w:color w:val="000000" w:themeColor="text1"/>
+          <w:sz w:val="24"/>
+          <w:szCs w:val="24"/>
+        </w:rPr>
+      </w:pPr>
+      <w:r>
+        <w:rPr>
+          <w:rFonts w:ascii="Avenir Next" w:eastAsiaTheme="majorEastAsia" w:hAnsi="Avenir Next" w:cs="Didot"/>
+          <w:color w:val="000000" w:themeColor="text1"/>
+          <w:sz w:val="24"/>
+          <w:szCs w:val="24"/>
+        </w:rPr>
+        <w:t xml:space="preserve">By reason of 2QueueOOL4U’s system utilizing many </w:t>
+      </w:r>
+      <w:r>
+        <w:rPr>
+          <w:rFonts w:ascii="Avenir Next" w:eastAsiaTheme="majorEastAsia" w:hAnsi="Avenir Next" w:cs="Didot"/>
+          <w:color w:val="000000" w:themeColor="text1"/>
+          <w:sz w:val="24"/>
+          <w:szCs w:val="24"/>
+        </w:rPr>
+        <w:t>independent/dependent objects,</w:t>
+      </w:r>
+      <w:r>
+        <w:rPr>
+          <w:rFonts w:ascii="Avenir Next" w:eastAsiaTheme="majorEastAsia" w:hAnsi="Avenir Next" w:cs="Didot"/>
+          <w:color w:val="000000" w:themeColor="text1"/>
+          <w:sz w:val="24"/>
+          <w:szCs w:val="24"/>
+        </w:rPr>
+        <w:t xml:space="preserve"> using an object-oriented design </w:t>
+      </w:r>
+      <w:r>
+        <w:rPr>
+          <w:rFonts w:ascii="Avenir Next" w:eastAsiaTheme="majorEastAsia" w:hAnsi="Avenir Next" w:cs="Didot"/>
+          <w:color w:val="000000" w:themeColor="text1"/>
+          <w:sz w:val="24"/>
+          <w:szCs w:val="24"/>
+        </w:rPr>
+        <w:t>gave us the ability</w:t>
+      </w:r>
+      <w:r>
+        <w:rPr>
+          <w:rFonts w:ascii="Avenir Next" w:eastAsiaTheme="majorEastAsia" w:hAnsi="Avenir Next" w:cs="Didot"/>
+          <w:color w:val="000000" w:themeColor="text1"/>
+          <w:sz w:val="24"/>
+          <w:szCs w:val="24"/>
+        </w:rPr>
+        <w:t xml:space="preserve"> to administer proper data abstraction. As it goes, our system employs several </w:t>
+      </w:r>
+      <w:r>
+        <w:rPr>
+          <w:rFonts w:ascii="Avenir Next" w:eastAsiaTheme="majorEastAsia" w:hAnsi="Avenir Next" w:cs="Didot"/>
+          <w:color w:val="000000" w:themeColor="text1"/>
+          <w:sz w:val="24"/>
+          <w:szCs w:val="24"/>
+        </w:rPr>
+        <w:t>models</w:t>
+      </w:r>
+      <w:r>
+        <w:rPr>
+          <w:rFonts w:ascii="Avenir Next" w:eastAsiaTheme="majorEastAsia" w:hAnsi="Avenir Next" w:cs="Didot"/>
+          <w:color w:val="000000" w:themeColor="text1"/>
+          <w:sz w:val="24"/>
+          <w:szCs w:val="24"/>
+        </w:rPr>
+        <w:t xml:space="preserve"> including: Message, Time, Location, Weather, and more in which are all wrapped in an object which serves our backend</w:t>
+      </w:r>
+      <w:r>
+        <w:rPr>
+          <w:rFonts w:ascii="Avenir Next" w:eastAsiaTheme="majorEastAsia" w:hAnsi="Avenir Next" w:cs="Didot"/>
+          <w:color w:val="000000" w:themeColor="text1"/>
+          <w:sz w:val="24"/>
+          <w:szCs w:val="24"/>
+        </w:rPr>
+        <w:t xml:space="preserve"> database</w:t>
+      </w:r>
+      <w:r>
+        <w:rPr>
+          <w:rFonts w:ascii="Avenir Next" w:eastAsiaTheme="majorEastAsia" w:hAnsi="Avenir Next" w:cs="Didot"/>
+          <w:color w:val="000000" w:themeColor="text1"/>
+          <w:sz w:val="24"/>
+          <w:szCs w:val="24"/>
+        </w:rPr>
+        <w:t xml:space="preserve">. Considering objects such as Location, and Weather service external API processes, encapsulation was used by wrapping the respective objects </w:t>
+      </w:r>
+      <w:r>
+        <w:rPr>
+          <w:rFonts w:ascii="Avenir Next" w:eastAsiaTheme="majorEastAsia" w:hAnsi="Avenir Next" w:cs="Didot"/>
+          <w:color w:val="000000" w:themeColor="text1"/>
+          <w:sz w:val="24"/>
+          <w:szCs w:val="24"/>
+        </w:rPr>
+        <w:t xml:space="preserve">in an object which suppresses these background methods. All user input is recorded in the objects listed above and compressed into the final wrapped object called MessageWrapper. Proceeding, our database retrieves this information to be called upon when applicable. </w:t>
+      </w:r>
+      <w:r>
+        <w:rPr>
+          <w:rFonts w:ascii="Avenir Next" w:eastAsiaTheme="majorEastAsia" w:hAnsi="Avenir Next" w:cs="Didot"/>
+          <w:color w:val="000000" w:themeColor="text1"/>
+          <w:sz w:val="24"/>
+          <w:szCs w:val="24"/>
+        </w:rPr>
+        <w:t>In light of the authentic definition of the Object-oriented architectural descri</w:t>
+      </w:r>
+      <w:r>
+        <w:rPr>
+          <w:rFonts w:ascii="Avenir Next" w:eastAsiaTheme="majorEastAsia" w:hAnsi="Avenir Next" w:cs="Didot"/>
+          <w:color w:val="000000" w:themeColor="text1"/>
+          <w:sz w:val="24"/>
+          <w:szCs w:val="24"/>
+        </w:rPr>
+        <w:t>ption, it is clear to notice NextText’s</w:t>
+      </w:r>
+      <w:r>
+        <w:rPr>
+          <w:rFonts w:ascii="Avenir Next" w:eastAsiaTheme="majorEastAsia" w:hAnsi="Avenir Next" w:cs="Didot"/>
+          <w:color w:val="000000" w:themeColor="text1"/>
+          <w:sz w:val="24"/>
+          <w:szCs w:val="24"/>
+        </w:rPr>
+        <w:t xml:space="preserve"> division o</w:t>
+      </w:r>
+      <w:r>
+        <w:rPr>
+          <w:rFonts w:ascii="Avenir Next" w:eastAsiaTheme="majorEastAsia" w:hAnsi="Avenir Next" w:cs="Didot"/>
+          <w:color w:val="000000" w:themeColor="text1"/>
+          <w:sz w:val="24"/>
+          <w:szCs w:val="24"/>
+        </w:rPr>
+        <w:t>f responsibility as well as its’</w:t>
+      </w:r>
+      <w:r>
+        <w:rPr>
+          <w:rFonts w:ascii="Avenir Next" w:eastAsiaTheme="majorEastAsia" w:hAnsi="Avenir Next" w:cs="Didot"/>
+          <w:color w:val="000000" w:themeColor="text1"/>
+          <w:sz w:val="24"/>
+          <w:szCs w:val="24"/>
+        </w:rPr>
+        <w:t xml:space="preserve"> collaborative objects </w:t>
+      </w:r>
+      <w:r>
+        <w:rPr>
+          <w:rFonts w:ascii="Avenir Next" w:eastAsiaTheme="majorEastAsia" w:hAnsi="Avenir Next" w:cs="Didot"/>
+          <w:color w:val="000000" w:themeColor="text1"/>
+          <w:sz w:val="24"/>
+          <w:szCs w:val="24"/>
+        </w:rPr>
+        <w:t xml:space="preserve">communicating through interfaces leading to the final result. </w:t>
+      </w:r>
+    </w:p>
+    <w:p>
+      <w:pPr>
+        <w:rPr>
+          <w:rFonts w:ascii="Avenir Next" w:eastAsiaTheme="majorEastAsia" w:hAnsi="Avenir Next" w:cs="Didot"/>
+          <w:b/>
+          <w:color w:val="000000" w:themeColor="text1"/>
+          <w:sz w:val="24"/>
+          <w:szCs w:val="24"/>
+        </w:rPr>
+      </w:pPr>
+    </w:p>
+    <w:p>
+      <w:pPr>
+        <w:rPr>
+          <w:rFonts w:ascii="Avenir Next" w:eastAsiaTheme="majorEastAsia" w:hAnsi="Avenir Next" w:cs="Didot"/>
+          <w:i/>
+          <w:color w:val="000000" w:themeColor="text1"/>
+          <w:sz w:val="24"/>
+          <w:szCs w:val="24"/>
+        </w:rPr>
+      </w:pPr>
+      <w:r>
+        <w:rPr>
+          <w:rFonts w:ascii="Avenir Next" w:eastAsiaTheme="majorEastAsia" w:hAnsi="Avenir Next" w:cs="Didot"/>
+          <w:i/>
+          <w:color w:val="000000" w:themeColor="text1"/>
+          <w:sz w:val="24"/>
+          <w:szCs w:val="24"/>
+        </w:rPr>
+        <w:t>Client-S</w:t>
+      </w:r>
+      <w:r>
+        <w:rPr>
+          <w:rFonts w:ascii="Avenir Next" w:eastAsiaTheme="majorEastAsia" w:hAnsi="Avenir Next" w:cs="Didot"/>
+          <w:i/>
+          <w:color w:val="000000" w:themeColor="text1"/>
+          <w:sz w:val="24"/>
+          <w:szCs w:val="24"/>
+        </w:rPr>
+        <w:t>erver</w:t>
+      </w:r>
+    </w:p>
+    <w:p>
+      <w:pPr>
+        <w:rPr>
+          <w:rFonts w:ascii="Avenir Next" w:eastAsiaTheme="majorEastAsia" w:hAnsi="Avenir Next" w:cs="Didot"/>
+          <w:b/>
+          <w:color w:val="000000" w:themeColor="text1"/>
+          <w:sz w:val="24"/>
+          <w:szCs w:val="24"/>
+        </w:rPr>
+      </w:pPr>
+      <w:r>
+        <w:rPr>
+          <w:rFonts w:ascii="Avenir Next" w:eastAsiaTheme="majorEastAsia" w:hAnsi="Avenir Next" w:cs="Didot"/>
+          <w:color w:val="000000" w:themeColor="text1"/>
+          <w:sz w:val="24"/>
+          <w:szCs w:val="24"/>
+        </w:rPr>
+        <w:t xml:space="preserve">NextText </w:t>
+      </w:r>
+      <w:r>
+        <w:rPr>
+          <w:rFonts w:ascii="Avenir Next" w:eastAsiaTheme="majorEastAsia" w:hAnsi="Avenir Next" w:cs="Didot"/>
+          <w:color w:val="000000" w:themeColor="text1"/>
+          <w:sz w:val="24"/>
+          <w:szCs w:val="24"/>
+        </w:rPr>
+        <w:t xml:space="preserve">exploits its client-server composition constantly when operating. </w:t>
+      </w:r>
+      <w:r>
+        <w:rPr>
+          <w:rFonts w:ascii="Avenir Next" w:eastAsiaTheme="majorEastAsia" w:hAnsi="Avenir Next" w:cs="Didot"/>
+          <w:color w:val="000000" w:themeColor="text1"/>
+          <w:sz w:val="24"/>
+          <w:szCs w:val="24"/>
+        </w:rPr>
+        <w:t>Any user information retrieved, is stored on the backend server. When required, the unified trigger imposed by the client retrieves the respective data from the server to be dispatched accordingly. The server utilizes SQL to effectively co</w:t>
+      </w:r>
+      <w:r>
+        <w:rPr>
+          <w:rFonts w:ascii="Avenir Next" w:eastAsiaTheme="majorEastAsia" w:hAnsi="Avenir Next" w:cs="Didot"/>
+          <w:color w:val="000000" w:themeColor="text1"/>
+          <w:sz w:val="24"/>
+          <w:szCs w:val="24"/>
+        </w:rPr>
+        <w:t xml:space="preserve">mpose transactions such as, get all, get sms, get email, add, update, delete, delete all, and many more useful methods. </w:t>
+      </w:r>
+    </w:p>
+    <w:p>
+      <w:pPr>
+        <w:rPr>
+          <w:rFonts w:ascii="Avenir Next" w:eastAsiaTheme="majorEastAsia" w:hAnsi="Avenir Next" w:cs="Didot"/>
+          <w:color w:val="000000" w:themeColor="text1"/>
+          <w:sz w:val="24"/>
+          <w:szCs w:val="24"/>
+        </w:rPr>
+      </w:pPr>
+      <w:r>
+        <w:rPr>
+          <w:rFonts w:ascii="Avenir Next" w:eastAsiaTheme="majorEastAsia" w:hAnsi="Avenir Next" w:cs="Didot"/>
+          <w:color w:val="000000" w:themeColor="text1"/>
+          <w:sz w:val="24"/>
+          <w:szCs w:val="24"/>
+        </w:rPr>
+        <w:t xml:space="preserve">As a result of the server being accessed indefinitely by the client, </w:t>
+      </w:r>
+      <w:r>
+        <w:rPr>
+          <w:rFonts w:ascii="Avenir Next" w:eastAsiaTheme="majorEastAsia" w:hAnsi="Avenir Next" w:cs="Didot"/>
+          <w:color w:val="000000" w:themeColor="text1"/>
+          <w:sz w:val="24"/>
+          <w:szCs w:val="24"/>
+        </w:rPr>
+        <w:t xml:space="preserve">it </w:t>
+      </w:r>
+      <w:r>
+        <w:rPr>
+          <w:rFonts w:ascii="Avenir Next" w:eastAsiaTheme="majorEastAsia" w:hAnsi="Avenir Next" w:cs="Didot"/>
+          <w:color w:val="000000" w:themeColor="text1"/>
+          <w:sz w:val="24"/>
+          <w:szCs w:val="24"/>
+        </w:rPr>
+        <w:t xml:space="preserve">serves the most important role in the system. In order to access/store data as per </w:t>
+      </w:r>
+      <w:r>
+        <w:rPr>
+          <w:rFonts w:ascii="Avenir Next" w:eastAsiaTheme="majorEastAsia" w:hAnsi="Avenir Next" w:cs="Didot"/>
+          <w:color w:val="000000" w:themeColor="text1"/>
+          <w:sz w:val="24"/>
+          <w:szCs w:val="24"/>
+        </w:rPr>
+        <w:t>client, the</w:t>
+      </w:r>
+      <w:r>
+        <w:rPr>
+          <w:rFonts w:ascii="Avenir Next" w:eastAsiaTheme="majorEastAsia" w:hAnsi="Avenir Next" w:cs="Didot"/>
+          <w:color w:val="000000" w:themeColor="text1"/>
+          <w:sz w:val="24"/>
+          <w:szCs w:val="24"/>
+        </w:rPr>
+        <w:t xml:space="preserve"> server must </w:t>
+      </w:r>
+      <w:r>
+        <w:rPr>
+          <w:rFonts w:ascii="Avenir Next" w:eastAsiaTheme="majorEastAsia" w:hAnsi="Avenir Next" w:cs="Didot"/>
+          <w:color w:val="000000" w:themeColor="text1"/>
+          <w:sz w:val="24"/>
+          <w:szCs w:val="24"/>
+        </w:rPr>
+        <w:t xml:space="preserve">ensure effortless transactions, integrity, scalability, synchronization, and more mated traits. </w:t>
+      </w:r>
+    </w:p>
+    <w:p>
+      <w:pPr>
+        <w:rPr>
+          <w:rFonts w:ascii="Avenir Next" w:eastAsiaTheme="majorEastAsia" w:hAnsi="Avenir Next" w:cs="Didot"/>
+          <w:i/>
+          <w:color w:val="000000" w:themeColor="text1"/>
+          <w:sz w:val="24"/>
+          <w:szCs w:val="24"/>
+        </w:rPr>
+      </w:pPr>
+      <w:r>
+        <w:rPr>
+          <w:rFonts w:ascii="Avenir Next" w:eastAsiaTheme="majorEastAsia" w:hAnsi="Avenir Next" w:cs="Didot"/>
+          <w:i/>
+          <w:color w:val="000000" w:themeColor="text1"/>
+          <w:sz w:val="24"/>
+          <w:szCs w:val="24"/>
+        </w:rPr>
+        <w:t>Mobile C</w:t>
+      </w:r>
+      <w:r>
+        <w:rPr>
+          <w:rFonts w:ascii="Avenir Next" w:eastAsiaTheme="majorEastAsia" w:hAnsi="Avenir Next" w:cs="Didot"/>
+          <w:i/>
+          <w:color w:val="000000" w:themeColor="text1"/>
+          <w:sz w:val="24"/>
+          <w:szCs w:val="24"/>
+        </w:rPr>
+        <w:t xml:space="preserve">ode </w:t>
+      </w:r>
+    </w:p>
+    <w:p>
+      <w:pPr>
+        <w:rPr>
+          <w:rFonts w:ascii="Avenir Next" w:eastAsiaTheme="majorEastAsia" w:hAnsi="Avenir Next" w:cs="Didot"/>
+          <w:color w:val="000000" w:themeColor="text1"/>
+          <w:sz w:val="24"/>
+          <w:szCs w:val="24"/>
+        </w:rPr>
+      </w:pPr>
+      <w:r>
+        <w:rPr>
+          <w:rFonts w:ascii="Avenir Next" w:eastAsiaTheme="majorEastAsia" w:hAnsi="Avenir Next" w:cs="Didot"/>
+          <w:color w:val="000000" w:themeColor="text1"/>
+          <w:sz w:val="24"/>
+          <w:szCs w:val="24"/>
+        </w:rPr>
+        <w:t>For the sake of our weat</w:t>
+      </w:r>
+      <w:r>
+        <w:rPr>
+          <w:rFonts w:ascii="Avenir Next" w:eastAsiaTheme="majorEastAsia" w:hAnsi="Avenir Next" w:cs="Didot"/>
+          <w:color w:val="000000" w:themeColor="text1"/>
+          <w:sz w:val="24"/>
+          <w:szCs w:val="24"/>
+        </w:rPr>
+        <w:t>her trigger adopting the Yahoo We</w:t>
+      </w:r>
+      <w:r>
+        <w:rPr>
+          <w:rFonts w:ascii="Avenir Next" w:eastAsiaTheme="majorEastAsia" w:hAnsi="Avenir Next" w:cs="Didot"/>
+          <w:color w:val="000000" w:themeColor="text1"/>
+          <w:sz w:val="24"/>
+          <w:szCs w:val="24"/>
+        </w:rPr>
+        <w:t>ather API, we mus</w:t>
+      </w:r>
+      <w:r>
+        <w:rPr>
+          <w:rFonts w:ascii="Avenir Next" w:eastAsiaTheme="majorEastAsia" w:hAnsi="Avenir Next" w:cs="Didot"/>
+          <w:color w:val="000000" w:themeColor="text1"/>
+          <w:sz w:val="24"/>
+          <w:szCs w:val="24"/>
+        </w:rPr>
+        <w:t>t make use of requests to JSON data</w:t>
+      </w:r>
+      <w:r>
+        <w:rPr>
+          <w:rFonts w:ascii="Avenir Next" w:eastAsiaTheme="majorEastAsia" w:hAnsi="Avenir Next" w:cs="Didot"/>
+          <w:color w:val="000000" w:themeColor="text1"/>
+          <w:sz w:val="24"/>
+          <w:szCs w:val="24"/>
+        </w:rPr>
+        <w:t xml:space="preserve"> on the Yahoo servers by cause of the client assigning a constraint based on their weather expectations. These requests are done in intervals of time, consisting of mandatory information </w:t>
+      </w:r>
+      <w:r>
+        <w:rPr>
+          <w:rFonts w:ascii="Avenir Next" w:eastAsiaTheme="majorEastAsia" w:hAnsi="Avenir Next" w:cs="Didot"/>
+          <w:color w:val="000000" w:themeColor="text1"/>
+          <w:sz w:val="24"/>
+          <w:szCs w:val="24"/>
+        </w:rPr>
+        <w:t xml:space="preserve">such as the city and country </w:t>
+      </w:r>
+      <w:r>
+        <w:rPr>
+          <w:rFonts w:ascii="Avenir Next" w:eastAsiaTheme="majorEastAsia" w:hAnsi="Avenir Next" w:cs="Didot"/>
+          <w:color w:val="000000" w:themeColor="text1"/>
+          <w:sz w:val="24"/>
+          <w:szCs w:val="24"/>
+        </w:rPr>
+        <w:t xml:space="preserve">to perform the </w:t>
+      </w:r>
+      <w:r>
+        <w:rPr>
+          <w:rFonts w:ascii="Avenir Next" w:eastAsiaTheme="majorEastAsia" w:hAnsi="Avenir Next" w:cs="Didot"/>
+          <w:color w:val="000000" w:themeColor="text1"/>
+          <w:sz w:val="24"/>
+          <w:szCs w:val="24"/>
+        </w:rPr>
+        <w:t>remote function and obtain the information needed to inquire the clients’ constraint.</w:t>
+      </w:r>
+    </w:p>
+    <w:p>
+      <w:pPr>
+        <w:rPr>
+          <w:rFonts w:ascii="Avenir Next" w:eastAsiaTheme="majorEastAsia" w:hAnsi="Avenir Next" w:cs="Didot"/>
+          <w:i/>
+          <w:color w:val="000000" w:themeColor="text1"/>
+          <w:sz w:val="24"/>
+          <w:szCs w:val="24"/>
+        </w:rPr>
+      </w:pPr>
+      <w:r>
+        <w:rPr>
+          <w:rFonts w:ascii="Avenir Next" w:eastAsiaTheme="majorEastAsia" w:hAnsi="Avenir Next" w:cs="Didot"/>
+          <w:i/>
+          <w:color w:val="000000" w:themeColor="text1"/>
+          <w:sz w:val="24"/>
+          <w:szCs w:val="24"/>
+        </w:rPr>
+        <w:t>Event Driven</w:t>
+      </w:r>
+    </w:p>
+    <w:p>
+      <w:pPr>
+        <w:rPr>
+          <w:rFonts w:ascii="Avenir Next" w:eastAsiaTheme="majorEastAsia" w:hAnsi="Avenir Next" w:cs="Didot"/>
+          <w:color w:val="000000" w:themeColor="text1"/>
+          <w:sz w:val="24"/>
+          <w:szCs w:val="24"/>
+        </w:rPr>
+      </w:pPr>
+      <w:r>
+        <w:rPr>
+          <w:rFonts w:ascii="Avenir Next" w:eastAsiaTheme="majorEastAsia" w:hAnsi="Avenir Next" w:cs="Didot"/>
+          <w:color w:val="000000" w:themeColor="text1"/>
+          <w:sz w:val="24"/>
+          <w:szCs w:val="24"/>
+        </w:rPr>
+        <w:t xml:space="preserve">The fundamental objective of NextText is to send scheduled messages such as SMS or Email, based on time, location, or weather. In other words, every message is coupled with an event in which fires </w:t>
+      </w:r>
+      <w:r>
+        <w:rPr>
+          <w:rFonts w:ascii="Avenir Next" w:eastAsiaTheme="majorEastAsia" w:hAnsi="Avenir Next" w:cs="Didot"/>
+          <w:color w:val="000000" w:themeColor="text1"/>
+          <w:sz w:val="24"/>
+          <w:szCs w:val="24"/>
+        </w:rPr>
+        <w:t xml:space="preserve">an </w:t>
+      </w:r>
+      <w:r>
+        <w:rPr>
+          <w:rFonts w:ascii="Avenir Next" w:eastAsiaTheme="majorEastAsia" w:hAnsi="Avenir Next" w:cs="Didot"/>
+          <w:color w:val="000000" w:themeColor="text1"/>
+          <w:sz w:val="24"/>
+          <w:szCs w:val="24"/>
+        </w:rPr>
+        <w:t xml:space="preserve">action. </w:t>
+      </w:r>
+      <w:r>
+        <w:rPr>
+          <w:rFonts w:ascii="Avenir Next" w:eastAsiaTheme="majorEastAsia" w:hAnsi="Avenir Next" w:cs="Didot"/>
+          <w:color w:val="000000" w:themeColor="text1"/>
+          <w:sz w:val="24"/>
+          <w:szCs w:val="24"/>
+        </w:rPr>
+        <w:t xml:space="preserve">Various senders and receivers are in place to handle methodology implicitly. Our system makes use of the Event Driven Architecture at every moment. </w:t>
+      </w:r>
+      <w:r>
+        <w:rPr>
+          <w:rFonts w:ascii="Avenir Next" w:eastAsiaTheme="majorEastAsia" w:hAnsi="Avenir Next" w:cs="Didot"/>
+          <w:color w:val="000000" w:themeColor="text1"/>
+          <w:sz w:val="24"/>
+          <w:szCs w:val="24"/>
+        </w:rPr>
+        <w:t>Concealed</w:t>
+      </w:r>
+      <w:r>
+        <w:rPr>
+          <w:rFonts w:ascii="Avenir Next" w:eastAsiaTheme="majorEastAsia" w:hAnsi="Avenir Next" w:cs="Didot"/>
+          <w:color w:val="000000" w:themeColor="text1"/>
+          <w:sz w:val="24"/>
+          <w:szCs w:val="24"/>
+        </w:rPr>
+        <w:t xml:space="preserve"> m</w:t>
+      </w:r>
+      <w:r>
+        <w:rPr>
+          <w:rFonts w:ascii="Avenir Next" w:eastAsiaTheme="majorEastAsia" w:hAnsi="Avenir Next" w:cs="Didot"/>
+          <w:color w:val="000000" w:themeColor="text1"/>
+          <w:sz w:val="24"/>
+          <w:szCs w:val="24"/>
+        </w:rPr>
+        <w:t xml:space="preserve">ethods are called </w:t>
+      </w:r>
+      <w:r>
+        <w:rPr>
+          <w:rFonts w:ascii="Avenir Next" w:eastAsiaTheme="majorEastAsia" w:hAnsi="Avenir Next" w:cs="Didot"/>
+          <w:color w:val="000000" w:themeColor="text1"/>
+          <w:sz w:val="24"/>
+          <w:szCs w:val="24"/>
+        </w:rPr>
+        <w:t xml:space="preserve">for each user-system interaction in order to accomplish prescribed events. </w:t>
+      </w:r>
+      <w:r>
+        <w:rPr>
+          <w:rFonts w:ascii="Avenir Next" w:eastAsiaTheme="majorEastAsia" w:hAnsi="Avenir Next" w:cs="Didot"/>
+          <w:color w:val="000000" w:themeColor="text1"/>
+          <w:sz w:val="24"/>
+          <w:szCs w:val="24"/>
+        </w:rPr>
+        <w:t>As you can see in the Reference Architecture below, each requested event is driven by some trigger which is handled when applicable. The architecture r</w:t>
+      </w:r>
+      <w:r>
+        <w:rPr>
+          <w:rFonts w:ascii="Avenir Next" w:eastAsiaTheme="majorEastAsia" w:hAnsi="Avenir Next" w:cs="Didot"/>
+          <w:color w:val="000000" w:themeColor="text1"/>
+          <w:sz w:val="24"/>
+          <w:szCs w:val="24"/>
+        </w:rPr>
+        <w:t>evolves around this implication.</w:t>
+      </w:r>
+    </w:p>
+    <w:p>
+      <w:pPr>
+        <w:rPr>
+          <w:rFonts w:ascii="Avenir Next" w:eastAsiaTheme="majorEastAsia" w:hAnsi="Avenir Next" w:cs="Didot"/>
+          <w:b/>
+          <w:color w:val="000000" w:themeColor="text1"/>
+          <w:sz w:val="24"/>
+          <w:szCs w:val="24"/>
+        </w:rPr>
+      </w:pPr>
+    </w:p>
+    <w:p>
+      <w:pPr>
+        <w:rPr>
+          <w:rFonts w:ascii="Avenir Next" w:eastAsiaTheme="majorEastAsia" w:hAnsi="Avenir Next" w:cs="Didot"/>
+          <w:b/>
+          <w:color w:val="000000" w:themeColor="text1"/>
+          <w:sz w:val="24"/>
+          <w:szCs w:val="24"/>
+        </w:rPr>
+      </w:pPr>
+    </w:p>
+    <w:p>
+      <w:pPr>
+        <w:rPr>
+          <w:rFonts w:ascii="Avenir Next" w:eastAsiaTheme="majorEastAsia" w:hAnsi="Avenir Next" w:cs="Didot"/>
+          <w:b/>
+          <w:color w:val="000000" w:themeColor="text1"/>
+          <w:sz w:val="24"/>
+          <w:szCs w:val="24"/>
+        </w:rPr>
+      </w:pPr>
+    </w:p>
+    <w:p>
+      <w:pPr>
+        <w:rPr>
+          <w:rFonts w:ascii="Avenir Next" w:eastAsiaTheme="majorEastAsia" w:hAnsi="Avenir Next" w:cs="Didot"/>
+          <w:b/>
+          <w:color w:val="000000" w:themeColor="text1"/>
+          <w:sz w:val="24"/>
+          <w:szCs w:val="24"/>
+        </w:rPr>
+      </w:pPr>
+    </w:p>
+    <w:p>
+      <w:pPr>
+        <w:rPr>
+          <w:rFonts w:ascii="Avenir Next" w:eastAsiaTheme="majorEastAsia" w:hAnsi="Avenir Next" w:cs="Didot"/>
+          <w:color w:val="000000" w:themeColor="text1"/>
+          <w:sz w:val="24"/>
+          <w:szCs w:val="24"/>
           <w:u w:val="single"/>
         </w:rPr>
-        <w:t>Description:</w:t>
-      </w:r>
-    </w:p>
-    <w:p>
-      <w:pPr>
-        <w:rPr>
-          <w:rFonts w:ascii="Avenir Next" w:eastAsiaTheme="majorEastAsia" w:hAnsi="Avenir Next" w:cs="Didot"/>
-          <w:color w:val="000000" w:themeColor="text1"/>
-          <w:sz w:val="24"/>
-          <w:szCs w:val="24"/>
-        </w:rPr>
-      </w:pPr>
-      <w:r>
-        <w:rPr>
-          <w:rFonts w:ascii="Avenir Next" w:eastAsiaTheme="majorEastAsia" w:hAnsi="Avenir Next" w:cs="Didot"/>
-          <w:color w:val="000000" w:themeColor="text1"/>
-          <w:sz w:val="24"/>
-          <w:szCs w:val="24"/>
-        </w:rPr>
-        <w:t>Over the course of our application</w:t>
-      </w:r>
-      <w:r>
-        <w:rPr>
-          <w:rFonts w:ascii="Avenir Next" w:eastAsiaTheme="majorEastAsia" w:hAnsi="Avenir Next" w:cs="Didot"/>
-          <w:color w:val="000000" w:themeColor="text1"/>
-          <w:sz w:val="24"/>
-          <w:szCs w:val="24"/>
-        </w:rPr>
-        <w:t xml:space="preserve"> </w:t>
-      </w:r>
-      <w:r>
-        <w:rPr>
-          <w:rFonts w:ascii="Avenir Next" w:eastAsiaTheme="majorEastAsia" w:hAnsi="Avenir Next" w:cs="Didot"/>
-          <w:color w:val="000000" w:themeColor="text1"/>
-          <w:sz w:val="24"/>
-          <w:szCs w:val="24"/>
-        </w:rPr>
-        <w:t>development</w:t>
-      </w:r>
-      <w:r>
-        <w:rPr>
-          <w:rFonts w:ascii="Avenir Next" w:eastAsiaTheme="majorEastAsia" w:hAnsi="Avenir Next" w:cs="Didot"/>
-          <w:color w:val="000000" w:themeColor="text1"/>
-          <w:sz w:val="24"/>
-          <w:szCs w:val="24"/>
-        </w:rPr>
-        <w:t xml:space="preserve">, </w:t>
-      </w:r>
-      <w:r>
-        <w:rPr>
-          <w:rFonts w:ascii="Avenir Next" w:eastAsiaTheme="majorEastAsia" w:hAnsi="Avenir Next" w:cs="Didot"/>
-          <w:color w:val="000000" w:themeColor="text1"/>
-          <w:sz w:val="24"/>
-          <w:szCs w:val="24"/>
-        </w:rPr>
-        <w:t>our strategy was</w:t>
-      </w:r>
-      <w:r>
-        <w:rPr>
-          <w:rFonts w:ascii="Avenir Next" w:eastAsiaTheme="majorEastAsia" w:hAnsi="Avenir Next" w:cs="Didot"/>
-          <w:color w:val="000000" w:themeColor="text1"/>
-          <w:sz w:val="24"/>
-          <w:szCs w:val="24"/>
-        </w:rPr>
-        <w:t xml:space="preserve"> </w:t>
-      </w:r>
-      <w:r>
-        <w:rPr>
-          <w:rFonts w:ascii="Avenir Next" w:eastAsiaTheme="majorEastAsia" w:hAnsi="Avenir Next" w:cs="Didot"/>
-          <w:color w:val="000000" w:themeColor="text1"/>
-          <w:sz w:val="24"/>
-          <w:szCs w:val="24"/>
-        </w:rPr>
-        <w:t>frequently</w:t>
-      </w:r>
-      <w:r>
-        <w:rPr>
-          <w:rFonts w:ascii="Avenir Next" w:eastAsiaTheme="majorEastAsia" w:hAnsi="Avenir Next" w:cs="Didot"/>
-          <w:color w:val="000000" w:themeColor="text1"/>
-          <w:sz w:val="24"/>
-          <w:szCs w:val="24"/>
-        </w:rPr>
-        <w:t xml:space="preserve"> </w:t>
-      </w:r>
-      <w:r>
-        <w:rPr>
-          <w:rFonts w:ascii="Avenir Next" w:eastAsiaTheme="majorEastAsia" w:hAnsi="Avenir Next" w:cs="Didot"/>
-          <w:color w:val="000000" w:themeColor="text1"/>
-          <w:sz w:val="24"/>
-          <w:szCs w:val="24"/>
-        </w:rPr>
-        <w:t xml:space="preserve">modified due to our </w:t>
-      </w:r>
-      <w:r>
-        <w:rPr>
-          <w:rFonts w:ascii="Avenir Next" w:eastAsiaTheme="majorEastAsia" w:hAnsi="Avenir Next" w:cs="Didot"/>
-          <w:color w:val="000000" w:themeColor="text1"/>
-          <w:sz w:val="24"/>
-          <w:szCs w:val="24"/>
-        </w:rPr>
-        <w:t xml:space="preserve">repeatedly changing </w:t>
-      </w:r>
-      <w:r>
-        <w:rPr>
-          <w:rFonts w:ascii="Avenir Next" w:eastAsiaTheme="majorEastAsia" w:hAnsi="Avenir Next" w:cs="Didot"/>
-          <w:color w:val="000000" w:themeColor="text1"/>
-          <w:sz w:val="24"/>
-          <w:szCs w:val="24"/>
-        </w:rPr>
-        <w:t>conditions.</w:t>
-      </w:r>
-      <w:r>
-        <w:rPr>
-          <w:rFonts w:ascii="Avenir Next" w:eastAsiaTheme="majorEastAsia" w:hAnsi="Avenir Next" w:cs="Didot"/>
-          <w:color w:val="000000" w:themeColor="text1"/>
-          <w:sz w:val="24"/>
-          <w:szCs w:val="24"/>
-        </w:rPr>
-        <w:t xml:space="preserve"> </w:t>
-      </w:r>
-      <w:r>
-        <w:rPr>
-          <w:rFonts w:ascii="Avenir Next" w:eastAsiaTheme="majorEastAsia" w:hAnsi="Avenir Next" w:cs="Didot"/>
-          <w:color w:val="000000" w:themeColor="text1"/>
-          <w:sz w:val="24"/>
-          <w:szCs w:val="24"/>
-        </w:rPr>
-        <w:t>W</w:t>
-      </w:r>
-      <w:r>
-        <w:rPr>
-          <w:rFonts w:ascii="Avenir Next" w:eastAsiaTheme="majorEastAsia" w:hAnsi="Avenir Next" w:cs="Didot"/>
-          <w:color w:val="000000" w:themeColor="text1"/>
-          <w:sz w:val="24"/>
-          <w:szCs w:val="24"/>
-        </w:rPr>
-        <w:t>e ran into multip</w:t>
-      </w:r>
-      <w:r>
-        <w:rPr>
-          <w:rFonts w:ascii="Avenir Next" w:eastAsiaTheme="majorEastAsia" w:hAnsi="Avenir Next" w:cs="Didot"/>
-          <w:color w:val="000000" w:themeColor="text1"/>
-          <w:sz w:val="24"/>
-          <w:szCs w:val="24"/>
-        </w:rPr>
-        <w:t>le arc</w:t>
-      </w:r>
-      <w:r>
-        <w:rPr>
-          <w:rFonts w:ascii="Avenir Next" w:eastAsiaTheme="majorEastAsia" w:hAnsi="Avenir Next" w:cs="Didot"/>
-          <w:color w:val="000000" w:themeColor="text1"/>
-          <w:sz w:val="24"/>
-          <w:szCs w:val="24"/>
-        </w:rPr>
-        <w:t>hitectural complications. One being</w:t>
-      </w:r>
-      <w:r>
-        <w:rPr>
-          <w:rFonts w:ascii="Avenir Next" w:eastAsiaTheme="majorEastAsia" w:hAnsi="Avenir Next" w:cs="Didot"/>
-          <w:color w:val="000000" w:themeColor="text1"/>
-          <w:sz w:val="24"/>
-          <w:szCs w:val="24"/>
-        </w:rPr>
-        <w:t xml:space="preserve"> Android mobile application research with regards to our proposed product. As it stands, we have used a collection of architectural styles</w:t>
-      </w:r>
-      <w:r>
-        <w:rPr>
-          <w:rFonts w:ascii="Avenir Next" w:eastAsiaTheme="majorEastAsia" w:hAnsi="Avenir Next" w:cs="Didot"/>
-          <w:color w:val="000000" w:themeColor="text1"/>
-          <w:sz w:val="24"/>
-          <w:szCs w:val="24"/>
-        </w:rPr>
-        <w:t>,</w:t>
-      </w:r>
-      <w:r>
-        <w:rPr>
-          <w:rFonts w:ascii="Avenir Next" w:eastAsiaTheme="majorEastAsia" w:hAnsi="Avenir Next" w:cs="Didot"/>
-          <w:color w:val="000000" w:themeColor="text1"/>
-          <w:sz w:val="24"/>
-          <w:szCs w:val="24"/>
-        </w:rPr>
-        <w:t xml:space="preserve"> as no one style best suited our system. Diverse non-functional/functional properties apply to our product, and for this reason particular imperative styles were used respectively.  </w:t>
-      </w:r>
-    </w:p>
-    <w:p>
-      <w:pPr>
-        <w:rPr>
-          <w:rFonts w:ascii="Avenir Next" w:eastAsiaTheme="majorEastAsia" w:hAnsi="Avenir Next" w:cs="Didot"/>
-          <w:color w:val="000000" w:themeColor="text1"/>
-          <w:sz w:val="24"/>
-          <w:szCs w:val="24"/>
-        </w:rPr>
-      </w:pPr>
-      <w:r>
-        <w:rPr>
-          <w:rFonts w:ascii="Avenir Next" w:eastAsiaTheme="majorEastAsia" w:hAnsi="Avenir Next" w:cs="Didot"/>
-          <w:color w:val="000000" w:themeColor="text1"/>
-          <w:sz w:val="24"/>
-          <w:szCs w:val="24"/>
-        </w:rPr>
-        <w:t xml:space="preserve">During the D0 phase 2QueueOOL4U was most concerned with the </w:t>
-      </w:r>
-      <w:r>
-        <w:rPr>
-          <w:rFonts w:ascii="Avenir Next" w:eastAsiaTheme="majorEastAsia" w:hAnsi="Avenir Next" w:cs="Didot"/>
-          <w:color w:val="000000" w:themeColor="text1"/>
-          <w:sz w:val="24"/>
-          <w:szCs w:val="24"/>
-        </w:rPr>
-        <w:t xml:space="preserve">practicability of the system, we assessed the inter-dependent components and conducted research to determine how achievable our proposed system was. Fortunately, we found in the investigation period that designing our proposed application on iOS would be near </w:t>
-      </w:r>
-      <w:r>
-        <w:rPr>
-          <w:rFonts w:ascii="Avenir Next" w:eastAsiaTheme="majorEastAsia" w:hAnsi="Avenir Next" w:cs="Didot"/>
-          <w:color w:val="000000" w:themeColor="text1"/>
-          <w:sz w:val="24"/>
-          <w:szCs w:val="24"/>
-        </w:rPr>
-        <w:t>unattainable by cause of Apples restrictions on message automation.</w:t>
-      </w:r>
-      <w:r>
-        <w:rPr>
-          <w:rFonts w:ascii="Avenir Next" w:eastAsiaTheme="majorEastAsia" w:hAnsi="Avenir Next" w:cs="Didot"/>
-          <w:color w:val="000000" w:themeColor="text1"/>
-          <w:sz w:val="24"/>
-          <w:szCs w:val="24"/>
-        </w:rPr>
-        <w:t xml:space="preserve"> </w:t>
-      </w:r>
-      <w:r>
-        <w:rPr>
-          <w:rFonts w:ascii="Avenir Next" w:eastAsiaTheme="majorEastAsia" w:hAnsi="Avenir Next" w:cs="Didot"/>
-          <w:color w:val="000000" w:themeColor="text1"/>
-          <w:sz w:val="24"/>
-          <w:szCs w:val="24"/>
-        </w:rPr>
-        <w:t xml:space="preserve">Despite running </w:t>
-      </w:r>
-      <w:r>
-        <w:rPr>
-          <w:rFonts w:ascii="Avenir Next" w:eastAsiaTheme="majorEastAsia" w:hAnsi="Avenir Next" w:cs="Didot"/>
-          <w:color w:val="000000" w:themeColor="text1"/>
-          <w:sz w:val="24"/>
-          <w:szCs w:val="24"/>
-        </w:rPr>
-        <w:t>into arguably our most important issue, we made the decision as a team</w:t>
-      </w:r>
-      <w:r>
-        <w:rPr>
-          <w:rFonts w:ascii="Avenir Next" w:eastAsiaTheme="majorEastAsia" w:hAnsi="Avenir Next" w:cs="Didot"/>
-          <w:color w:val="000000" w:themeColor="text1"/>
-          <w:sz w:val="24"/>
-          <w:szCs w:val="24"/>
-        </w:rPr>
-        <w:t xml:space="preserve"> to change platforms, as Androids development guidelines solved this obstacle. </w:t>
-      </w:r>
-    </w:p>
-    <w:p>
-      <w:pPr>
-        <w:rPr>
-          <w:rFonts w:ascii="Avenir Next" w:eastAsiaTheme="majorEastAsia" w:hAnsi="Avenir Next" w:cs="Didot"/>
-          <w:color w:val="000000" w:themeColor="text1"/>
-          <w:sz w:val="24"/>
-          <w:szCs w:val="24"/>
-        </w:rPr>
-      </w:pPr>
-      <w:r>
-        <w:rPr>
-          <w:rFonts w:ascii="Avenir Next" w:eastAsiaTheme="majorEastAsia" w:hAnsi="Avenir Next" w:cs="Didot"/>
-          <w:color w:val="000000" w:themeColor="text1"/>
-          <w:sz w:val="24"/>
-          <w:szCs w:val="24"/>
-        </w:rPr>
-        <w:t>In totality, at this moment our product consists of numerous architectural styles including but not limited to: object-oriented, client-server, mobile code, and finally event-driven. Although at this moment these architectural styles apply to our system, it would be naive of 2QueueOOL4U to declare these as the only styles. Realizing the remaining term of development, perhaps a new style might be used to account for outstanding system</w:t>
-      </w:r>
-      <w:r>
-        <w:rPr>
-          <w:rFonts w:ascii="Avenir Next" w:eastAsiaTheme="majorEastAsia" w:hAnsi="Avenir Next" w:cs="Didot"/>
-          <w:color w:val="000000" w:themeColor="text1"/>
-          <w:sz w:val="24"/>
-          <w:szCs w:val="24"/>
-        </w:rPr>
-        <w:t xml:space="preserve"> requirements.</w:t>
-      </w:r>
-    </w:p>
-    <w:p>
-      <w:pPr>
-        <w:rPr>
-          <w:rFonts w:ascii="Avenir Next" w:eastAsiaTheme="majorEastAsia" w:hAnsi="Avenir Next" w:cs="Didot"/>
-          <w:b/>
-          <w:color w:val="000000" w:themeColor="text1"/>
-          <w:sz w:val="24"/>
-          <w:szCs w:val="24"/>
-        </w:rPr>
-      </w:pPr>
-    </w:p>
-    <w:p>
-      <w:pPr>
-        <w:rPr>
-          <w:rFonts w:ascii="Avenir Next" w:eastAsiaTheme="majorEastAsia" w:hAnsi="Avenir Next" w:cs="Didot"/>
-          <w:b/>
-          <w:color w:val="000000" w:themeColor="text1"/>
-          <w:sz w:val="24"/>
-          <w:szCs w:val="24"/>
-        </w:rPr>
-      </w:pPr>
-      <w:r>
-        <w:rPr>
-          <w:rFonts w:ascii="Avenir Next" w:eastAsiaTheme="majorEastAsia" w:hAnsi="Avenir Next" w:cs="Didot"/>
-          <w:b/>
-          <w:color w:val="000000" w:themeColor="text1"/>
-          <w:sz w:val="24"/>
-          <w:szCs w:val="24"/>
-        </w:rPr>
-        <w:t>Object-</w:t>
-      </w:r>
-      <w:r>
-        <w:rPr>
-          <w:rFonts w:ascii="Avenir Next" w:eastAsiaTheme="majorEastAsia" w:hAnsi="Avenir Next" w:cs="Didot"/>
-          <w:b/>
-          <w:color w:val="000000" w:themeColor="text1"/>
-          <w:sz w:val="24"/>
-          <w:szCs w:val="24"/>
-        </w:rPr>
-        <w:t>O</w:t>
-      </w:r>
-      <w:r>
-        <w:rPr>
-          <w:rFonts w:ascii="Avenir Next" w:eastAsiaTheme="majorEastAsia" w:hAnsi="Avenir Next" w:cs="Didot"/>
-          <w:b/>
-          <w:color w:val="000000" w:themeColor="text1"/>
-          <w:sz w:val="24"/>
-          <w:szCs w:val="24"/>
-        </w:rPr>
-        <w:t>riented</w:t>
-      </w:r>
-    </w:p>
-    <w:p>
-      <w:pPr>
-        <w:rPr>
-          <w:rFonts w:ascii="Avenir Next" w:eastAsiaTheme="majorEastAsia" w:hAnsi="Avenir Next" w:cs="Didot"/>
-          <w:color w:val="000000" w:themeColor="text1"/>
-          <w:sz w:val="24"/>
-          <w:szCs w:val="24"/>
-        </w:rPr>
-      </w:pPr>
-      <w:r>
-        <w:rPr>
-          <w:rFonts w:ascii="Avenir Next" w:eastAsiaTheme="majorEastAsia" w:hAnsi="Avenir Next" w:cs="Didot"/>
-          <w:color w:val="000000" w:themeColor="text1"/>
-          <w:sz w:val="24"/>
-          <w:szCs w:val="24"/>
-        </w:rPr>
-        <w:t xml:space="preserve">By reason of 2QueueOOL4U’s system utilizing many </w:t>
-      </w:r>
-      <w:r>
-        <w:rPr>
-          <w:rFonts w:ascii="Avenir Next" w:eastAsiaTheme="majorEastAsia" w:hAnsi="Avenir Next" w:cs="Didot"/>
-          <w:color w:val="000000" w:themeColor="text1"/>
-          <w:sz w:val="24"/>
-          <w:szCs w:val="24"/>
-        </w:rPr>
-        <w:t>independent/dependent objects,</w:t>
-      </w:r>
-      <w:r>
-        <w:rPr>
-          <w:rFonts w:ascii="Avenir Next" w:eastAsiaTheme="majorEastAsia" w:hAnsi="Avenir Next" w:cs="Didot"/>
-          <w:color w:val="000000" w:themeColor="text1"/>
-          <w:sz w:val="24"/>
-          <w:szCs w:val="24"/>
-        </w:rPr>
-        <w:t xml:space="preserve"> using an object-oriented design </w:t>
-      </w:r>
-      <w:r>
-        <w:rPr>
-          <w:rFonts w:ascii="Avenir Next" w:eastAsiaTheme="majorEastAsia" w:hAnsi="Avenir Next" w:cs="Didot"/>
-          <w:color w:val="000000" w:themeColor="text1"/>
-          <w:sz w:val="24"/>
-          <w:szCs w:val="24"/>
-        </w:rPr>
-        <w:t>gave us the ability</w:t>
-      </w:r>
-      <w:r>
-        <w:rPr>
-          <w:rFonts w:ascii="Avenir Next" w:eastAsiaTheme="majorEastAsia" w:hAnsi="Avenir Next" w:cs="Didot"/>
-          <w:color w:val="000000" w:themeColor="text1"/>
-          <w:sz w:val="24"/>
-          <w:szCs w:val="24"/>
-        </w:rPr>
-        <w:t xml:space="preserve"> to administer proper data abstraction. As it goes, our system employs several </w:t>
-      </w:r>
-      <w:r>
-        <w:rPr>
-          <w:rFonts w:ascii="Avenir Next" w:eastAsiaTheme="majorEastAsia" w:hAnsi="Avenir Next" w:cs="Didot"/>
-          <w:color w:val="000000" w:themeColor="text1"/>
-          <w:sz w:val="24"/>
-          <w:szCs w:val="24"/>
-        </w:rPr>
-        <w:t>models</w:t>
-      </w:r>
-      <w:r>
-        <w:rPr>
-          <w:rFonts w:ascii="Avenir Next" w:eastAsiaTheme="majorEastAsia" w:hAnsi="Avenir Next" w:cs="Didot"/>
-          <w:color w:val="000000" w:themeColor="text1"/>
-          <w:sz w:val="24"/>
-          <w:szCs w:val="24"/>
-        </w:rPr>
-        <w:t xml:space="preserve"> including: Message, Time, Location, Weather, and more in which are all wrapped in an object which serves our backend</w:t>
-      </w:r>
-      <w:r>
-        <w:rPr>
-          <w:rFonts w:ascii="Avenir Next" w:eastAsiaTheme="majorEastAsia" w:hAnsi="Avenir Next" w:cs="Didot"/>
-          <w:color w:val="000000" w:themeColor="text1"/>
-          <w:sz w:val="24"/>
-          <w:szCs w:val="24"/>
-        </w:rPr>
-        <w:t xml:space="preserve"> database</w:t>
-      </w:r>
-      <w:r>
-        <w:rPr>
-          <w:rFonts w:ascii="Avenir Next" w:eastAsiaTheme="majorEastAsia" w:hAnsi="Avenir Next" w:cs="Didot"/>
-          <w:color w:val="000000" w:themeColor="text1"/>
-          <w:sz w:val="24"/>
-          <w:szCs w:val="24"/>
-        </w:rPr>
-        <w:t xml:space="preserve">. Considering objects such as Location, and Weather service external API processes, encapsulation was used by wrapping the respective objects </w:t>
-      </w:r>
-      <w:r>
-        <w:rPr>
-          <w:rFonts w:ascii="Avenir Next" w:eastAsiaTheme="majorEastAsia" w:hAnsi="Avenir Next" w:cs="Didot"/>
-          <w:color w:val="000000" w:themeColor="text1"/>
-          <w:sz w:val="24"/>
-          <w:szCs w:val="24"/>
-        </w:rPr>
-        <w:t xml:space="preserve">in an object which suppresses these background methods. All user input is recorded in the objects listed above and compressed into the final wrapped object called </w:t>
-      </w:r>
-      <w:proofErr w:type="spellStart"/>
-      <w:r>
-        <w:rPr>
-          <w:rFonts w:ascii="Avenir Next" w:eastAsiaTheme="majorEastAsia" w:hAnsi="Avenir Next" w:cs="Didot"/>
-          <w:color w:val="000000" w:themeColor="text1"/>
-          <w:sz w:val="24"/>
-          <w:szCs w:val="24"/>
-        </w:rPr>
-        <w:t>MessageWrapper</w:t>
-      </w:r>
-      <w:proofErr w:type="spellEnd"/>
-      <w:r>
-        <w:rPr>
-          <w:rFonts w:ascii="Avenir Next" w:eastAsiaTheme="majorEastAsia" w:hAnsi="Avenir Next" w:cs="Didot"/>
-          <w:color w:val="000000" w:themeColor="text1"/>
-          <w:sz w:val="24"/>
-          <w:szCs w:val="24"/>
-        </w:rPr>
-        <w:t xml:space="preserve">. Proceeding, our database retrieves this information to be called upon when applicable. </w:t>
-      </w:r>
-      <w:r>
-        <w:rPr>
-          <w:rFonts w:ascii="Avenir Next" w:eastAsiaTheme="majorEastAsia" w:hAnsi="Avenir Next" w:cs="Didot"/>
-          <w:color w:val="000000" w:themeColor="text1"/>
-          <w:sz w:val="24"/>
-          <w:szCs w:val="24"/>
-        </w:rPr>
-        <w:t>In light of the authentic definition of the Object-oriented architectural descri</w:t>
-      </w:r>
-      <w:r>
-        <w:rPr>
-          <w:rFonts w:ascii="Avenir Next" w:eastAsiaTheme="majorEastAsia" w:hAnsi="Avenir Next" w:cs="Didot"/>
-          <w:color w:val="000000" w:themeColor="text1"/>
-          <w:sz w:val="24"/>
-          <w:szCs w:val="24"/>
-        </w:rPr>
-        <w:t xml:space="preserve">ption, it is clear to notice </w:t>
-      </w:r>
-      <w:proofErr w:type="spellStart"/>
-      <w:r>
-        <w:rPr>
-          <w:rFonts w:ascii="Avenir Next" w:eastAsiaTheme="majorEastAsia" w:hAnsi="Avenir Next" w:cs="Didot"/>
-          <w:color w:val="000000" w:themeColor="text1"/>
-          <w:sz w:val="24"/>
-          <w:szCs w:val="24"/>
-        </w:rPr>
-        <w:t>NextText’s</w:t>
-      </w:r>
-      <w:proofErr w:type="spellEnd"/>
-      <w:r>
-        <w:rPr>
-          <w:rFonts w:ascii="Avenir Next" w:eastAsiaTheme="majorEastAsia" w:hAnsi="Avenir Next" w:cs="Didot"/>
-          <w:color w:val="000000" w:themeColor="text1"/>
-          <w:sz w:val="24"/>
-          <w:szCs w:val="24"/>
-        </w:rPr>
-        <w:t xml:space="preserve"> division o</w:t>
-      </w:r>
-      <w:r>
-        <w:rPr>
-          <w:rFonts w:ascii="Avenir Next" w:eastAsiaTheme="majorEastAsia" w:hAnsi="Avenir Next" w:cs="Didot"/>
-          <w:color w:val="000000" w:themeColor="text1"/>
-          <w:sz w:val="24"/>
-          <w:szCs w:val="24"/>
-        </w:rPr>
-        <w:t>f responsibility as well as its’</w:t>
-      </w:r>
-      <w:r>
-        <w:rPr>
-          <w:rFonts w:ascii="Avenir Next" w:eastAsiaTheme="majorEastAsia" w:hAnsi="Avenir Next" w:cs="Didot"/>
-          <w:color w:val="000000" w:themeColor="text1"/>
-          <w:sz w:val="24"/>
-          <w:szCs w:val="24"/>
-        </w:rPr>
-        <w:t xml:space="preserve"> collaborative objects </w:t>
-      </w:r>
-      <w:r>
-        <w:rPr>
-          <w:rFonts w:ascii="Avenir Next" w:eastAsiaTheme="majorEastAsia" w:hAnsi="Avenir Next" w:cs="Didot"/>
-          <w:color w:val="000000" w:themeColor="text1"/>
-          <w:sz w:val="24"/>
-          <w:szCs w:val="24"/>
-        </w:rPr>
-        <w:t xml:space="preserve">communicating through interfaces leading to the final result. </w:t>
-      </w:r>
-    </w:p>
-    <w:p>
-      <w:pPr>
-        <w:rPr>
-          <w:rFonts w:ascii="Avenir Next" w:eastAsiaTheme="majorEastAsia" w:hAnsi="Avenir Next" w:cs="Didot"/>
-          <w:b/>
-          <w:color w:val="000000" w:themeColor="text1"/>
-          <w:sz w:val="24"/>
-          <w:szCs w:val="24"/>
-        </w:rPr>
-      </w:pPr>
-      <w:r>
-        <w:rPr>
-          <w:rFonts w:ascii="Avenir Next" w:eastAsiaTheme="majorEastAsia" w:hAnsi="Avenir Next" w:cs="Didot"/>
-          <w:b/>
-          <w:color w:val="000000" w:themeColor="text1"/>
-          <w:sz w:val="24"/>
-          <w:szCs w:val="24"/>
-        </w:rPr>
-        <w:t>Client-S</w:t>
-      </w:r>
-      <w:r>
-        <w:rPr>
-          <w:rFonts w:ascii="Avenir Next" w:eastAsiaTheme="majorEastAsia" w:hAnsi="Avenir Next" w:cs="Didot"/>
-          <w:b/>
-          <w:color w:val="000000" w:themeColor="text1"/>
-          <w:sz w:val="24"/>
-          <w:szCs w:val="24"/>
-        </w:rPr>
-        <w:t>erver</w:t>
-      </w:r>
-    </w:p>
-    <w:p>
-      <w:pPr>
-        <w:rPr>
-          <w:rFonts w:ascii="Avenir Next" w:eastAsiaTheme="majorEastAsia" w:hAnsi="Avenir Next" w:cs="Didot"/>
-          <w:b/>
-          <w:color w:val="000000" w:themeColor="text1"/>
-          <w:sz w:val="24"/>
-          <w:szCs w:val="24"/>
-        </w:rPr>
-      </w:pPr>
-      <w:proofErr w:type="spellStart"/>
-      <w:r>
-        <w:rPr>
-          <w:rFonts w:ascii="Avenir Next" w:eastAsiaTheme="majorEastAsia" w:hAnsi="Avenir Next" w:cs="Didot"/>
-          <w:color w:val="000000" w:themeColor="text1"/>
-          <w:sz w:val="24"/>
-          <w:szCs w:val="24"/>
-        </w:rPr>
-        <w:t>NextText</w:t>
-      </w:r>
-      <w:proofErr w:type="spellEnd"/>
-      <w:r>
-        <w:rPr>
-          <w:rFonts w:ascii="Avenir Next" w:eastAsiaTheme="majorEastAsia" w:hAnsi="Avenir Next" w:cs="Didot"/>
-          <w:color w:val="000000" w:themeColor="text1"/>
-          <w:sz w:val="24"/>
-          <w:szCs w:val="24"/>
-        </w:rPr>
-        <w:t xml:space="preserve"> </w:t>
-      </w:r>
-      <w:r>
-        <w:rPr>
-          <w:rFonts w:ascii="Avenir Next" w:eastAsiaTheme="majorEastAsia" w:hAnsi="Avenir Next" w:cs="Didot"/>
-          <w:color w:val="000000" w:themeColor="text1"/>
-          <w:sz w:val="24"/>
-          <w:szCs w:val="24"/>
-        </w:rPr>
-        <w:t xml:space="preserve">exploits its client-server composition constantly when operating. </w:t>
-      </w:r>
-      <w:r>
-        <w:rPr>
-          <w:rFonts w:ascii="Avenir Next" w:eastAsiaTheme="majorEastAsia" w:hAnsi="Avenir Next" w:cs="Didot"/>
-          <w:color w:val="000000" w:themeColor="text1"/>
-          <w:sz w:val="24"/>
-          <w:szCs w:val="24"/>
-        </w:rPr>
-        <w:t>Any user information retrieved, is stored on the backend server. When required, the unified trigger imposed by the client retrieves the respective data from the server to be dispatched accordingly. The server utilizes SQL to effectively co</w:t>
-      </w:r>
-      <w:r>
-        <w:rPr>
-          <w:rFonts w:ascii="Avenir Next" w:eastAsiaTheme="majorEastAsia" w:hAnsi="Avenir Next" w:cs="Didot"/>
-          <w:color w:val="000000" w:themeColor="text1"/>
-          <w:sz w:val="24"/>
-          <w:szCs w:val="24"/>
-        </w:rPr>
-        <w:t xml:space="preserve">mpose transactions such as, get all, get </w:t>
-      </w:r>
-      <w:proofErr w:type="spellStart"/>
-      <w:r>
-        <w:rPr>
-          <w:rFonts w:ascii="Avenir Next" w:eastAsiaTheme="majorEastAsia" w:hAnsi="Avenir Next" w:cs="Didot"/>
-          <w:color w:val="000000" w:themeColor="text1"/>
-          <w:sz w:val="24"/>
-          <w:szCs w:val="24"/>
-        </w:rPr>
-        <w:t>sms</w:t>
-      </w:r>
-      <w:proofErr w:type="spellEnd"/>
-      <w:r>
-        <w:rPr>
-          <w:rFonts w:ascii="Avenir Next" w:eastAsiaTheme="majorEastAsia" w:hAnsi="Avenir Next" w:cs="Didot"/>
-          <w:color w:val="000000" w:themeColor="text1"/>
-          <w:sz w:val="24"/>
-          <w:szCs w:val="24"/>
-        </w:rPr>
-        <w:t xml:space="preserve">, get email, add, update, delete, delete all, and many more useful methods. </w:t>
-      </w:r>
-    </w:p>
-    <w:p>
-      <w:pPr>
-        <w:rPr>
-          <w:rFonts w:ascii="Avenir Next" w:eastAsiaTheme="majorEastAsia" w:hAnsi="Avenir Next" w:cs="Didot"/>
-          <w:color w:val="000000" w:themeColor="text1"/>
-          <w:sz w:val="24"/>
-          <w:szCs w:val="24"/>
-        </w:rPr>
-      </w:pPr>
-      <w:r>
-        <w:rPr>
-          <w:rFonts w:ascii="Avenir Next" w:eastAsiaTheme="majorEastAsia" w:hAnsi="Avenir Next" w:cs="Didot"/>
-          <w:color w:val="000000" w:themeColor="text1"/>
-          <w:sz w:val="24"/>
-          <w:szCs w:val="24"/>
-        </w:rPr>
-        <w:t xml:space="preserve">As a result of the server being accessed indefinitely by the client, </w:t>
-      </w:r>
-      <w:r>
-        <w:rPr>
-          <w:rFonts w:ascii="Avenir Next" w:eastAsiaTheme="majorEastAsia" w:hAnsi="Avenir Next" w:cs="Didot"/>
-          <w:color w:val="000000" w:themeColor="text1"/>
-          <w:sz w:val="24"/>
-          <w:szCs w:val="24"/>
-        </w:rPr>
-        <w:t xml:space="preserve">it </w:t>
-      </w:r>
-      <w:r>
-        <w:rPr>
-          <w:rFonts w:ascii="Avenir Next" w:eastAsiaTheme="majorEastAsia" w:hAnsi="Avenir Next" w:cs="Didot"/>
-          <w:color w:val="000000" w:themeColor="text1"/>
-          <w:sz w:val="24"/>
-          <w:szCs w:val="24"/>
-        </w:rPr>
-        <w:t xml:space="preserve">serves the most important role in the system. In order to access/store data as per </w:t>
-      </w:r>
-      <w:r>
-        <w:rPr>
-          <w:rFonts w:ascii="Avenir Next" w:eastAsiaTheme="majorEastAsia" w:hAnsi="Avenir Next" w:cs="Didot"/>
-          <w:color w:val="000000" w:themeColor="text1"/>
-          <w:sz w:val="24"/>
-          <w:szCs w:val="24"/>
-        </w:rPr>
-        <w:t>client, the</w:t>
-      </w:r>
-      <w:r>
-        <w:rPr>
-          <w:rFonts w:ascii="Avenir Next" w:eastAsiaTheme="majorEastAsia" w:hAnsi="Avenir Next" w:cs="Didot"/>
-          <w:color w:val="000000" w:themeColor="text1"/>
-          <w:sz w:val="24"/>
-          <w:szCs w:val="24"/>
-        </w:rPr>
-        <w:t xml:space="preserve"> server must </w:t>
-      </w:r>
-      <w:r>
-        <w:rPr>
-          <w:rFonts w:ascii="Avenir Next" w:eastAsiaTheme="majorEastAsia" w:hAnsi="Avenir Next" w:cs="Didot"/>
-          <w:color w:val="000000" w:themeColor="text1"/>
-          <w:sz w:val="24"/>
-          <w:szCs w:val="24"/>
-        </w:rPr>
-        <w:t xml:space="preserve">ensure effortless transactions, integrity, scalability, synchronization, and more mated traits. </w:t>
-      </w:r>
-    </w:p>
-    <w:p>
-      <w:pPr>
-        <w:rPr>
-          <w:rFonts w:ascii="Avenir Next" w:eastAsiaTheme="majorEastAsia" w:hAnsi="Avenir Next" w:cs="Didot"/>
-          <w:b/>
-          <w:color w:val="000000" w:themeColor="text1"/>
-          <w:sz w:val="24"/>
-          <w:szCs w:val="24"/>
-        </w:rPr>
-      </w:pPr>
-      <w:r>
-        <w:rPr>
-          <w:rFonts w:ascii="Avenir Next" w:eastAsiaTheme="majorEastAsia" w:hAnsi="Avenir Next" w:cs="Didot"/>
-          <w:b/>
-          <w:color w:val="000000" w:themeColor="text1"/>
-          <w:sz w:val="24"/>
-          <w:szCs w:val="24"/>
-        </w:rPr>
-        <w:t>Mobile C</w:t>
-      </w:r>
-      <w:r>
-        <w:rPr>
-          <w:rFonts w:ascii="Avenir Next" w:eastAsiaTheme="majorEastAsia" w:hAnsi="Avenir Next" w:cs="Didot"/>
-          <w:b/>
-          <w:color w:val="000000" w:themeColor="text1"/>
-          <w:sz w:val="24"/>
-          <w:szCs w:val="24"/>
-        </w:rPr>
-        <w:t xml:space="preserve">ode </w:t>
-      </w:r>
-    </w:p>
-    <w:p>
-      <w:pPr>
-        <w:rPr>
-          <w:rFonts w:ascii="Avenir Next" w:eastAsiaTheme="majorEastAsia" w:hAnsi="Avenir Next" w:cs="Didot"/>
-          <w:color w:val="000000" w:themeColor="text1"/>
-          <w:sz w:val="24"/>
-          <w:szCs w:val="24"/>
-        </w:rPr>
-      </w:pPr>
-      <w:r>
-        <w:rPr>
-          <w:rFonts w:ascii="Avenir Next" w:eastAsiaTheme="majorEastAsia" w:hAnsi="Avenir Next" w:cs="Didot"/>
-          <w:color w:val="000000" w:themeColor="text1"/>
-          <w:sz w:val="24"/>
-          <w:szCs w:val="24"/>
-        </w:rPr>
-        <w:t>For the sake of our weat</w:t>
-      </w:r>
-      <w:r>
-        <w:rPr>
-          <w:rFonts w:ascii="Avenir Next" w:eastAsiaTheme="majorEastAsia" w:hAnsi="Avenir Next" w:cs="Didot"/>
-          <w:color w:val="000000" w:themeColor="text1"/>
-          <w:sz w:val="24"/>
-          <w:szCs w:val="24"/>
-        </w:rPr>
-        <w:t>her trigger adopting the Yahoo We</w:t>
-      </w:r>
-      <w:r>
-        <w:rPr>
-          <w:rFonts w:ascii="Avenir Next" w:eastAsiaTheme="majorEastAsia" w:hAnsi="Avenir Next" w:cs="Didot"/>
-          <w:color w:val="000000" w:themeColor="text1"/>
-          <w:sz w:val="24"/>
-          <w:szCs w:val="24"/>
-        </w:rPr>
-        <w:t>ather API, we mus</w:t>
-      </w:r>
-      <w:r>
-        <w:rPr>
-          <w:rFonts w:ascii="Avenir Next" w:eastAsiaTheme="majorEastAsia" w:hAnsi="Avenir Next" w:cs="Didot"/>
-          <w:color w:val="000000" w:themeColor="text1"/>
-          <w:sz w:val="24"/>
-          <w:szCs w:val="24"/>
-        </w:rPr>
-        <w:t>t make use of requests to JSON data</w:t>
-      </w:r>
-      <w:r>
-        <w:rPr>
-          <w:rFonts w:ascii="Avenir Next" w:eastAsiaTheme="majorEastAsia" w:hAnsi="Avenir Next" w:cs="Didot"/>
-          <w:color w:val="000000" w:themeColor="text1"/>
-          <w:sz w:val="24"/>
-          <w:szCs w:val="24"/>
-        </w:rPr>
-        <w:t xml:space="preserve"> on the Yahoo servers by cause of the client assigning a constraint based on their weather expectations. These requests are done in intervals of time, consisting of mandatory information </w:t>
-      </w:r>
-      <w:r>
-        <w:rPr>
-          <w:rFonts w:ascii="Avenir Next" w:eastAsiaTheme="majorEastAsia" w:hAnsi="Avenir Next" w:cs="Didot"/>
-          <w:color w:val="000000" w:themeColor="text1"/>
-          <w:sz w:val="24"/>
-          <w:szCs w:val="24"/>
-        </w:rPr>
-        <w:t xml:space="preserve">such as the city and country </w:t>
-      </w:r>
-      <w:r>
-        <w:rPr>
-          <w:rFonts w:ascii="Avenir Next" w:eastAsiaTheme="majorEastAsia" w:hAnsi="Avenir Next" w:cs="Didot"/>
-          <w:color w:val="000000" w:themeColor="text1"/>
-          <w:sz w:val="24"/>
-          <w:szCs w:val="24"/>
-        </w:rPr>
-        <w:t xml:space="preserve">to perform the </w:t>
-      </w:r>
-      <w:r>
-        <w:rPr>
-          <w:rFonts w:ascii="Avenir Next" w:eastAsiaTheme="majorEastAsia" w:hAnsi="Avenir Next" w:cs="Didot"/>
-          <w:color w:val="000000" w:themeColor="text1"/>
-          <w:sz w:val="24"/>
-          <w:szCs w:val="24"/>
-        </w:rPr>
-        <w:t>remote function and obtain the information needed to inquire the clients’ constraint.</w:t>
-      </w:r>
-    </w:p>
-    <w:p>
-      <w:pPr>
-        <w:rPr>
-          <w:rFonts w:ascii="Avenir Next" w:eastAsiaTheme="majorEastAsia" w:hAnsi="Avenir Next" w:cs="Didot"/>
-          <w:b/>
-          <w:color w:val="000000" w:themeColor="text1"/>
-          <w:sz w:val="24"/>
-          <w:szCs w:val="24"/>
-        </w:rPr>
-      </w:pPr>
-    </w:p>
-    <w:p>
-      <w:pPr>
-        <w:rPr>
-          <w:rFonts w:ascii="Avenir Next" w:eastAsiaTheme="majorEastAsia" w:hAnsi="Avenir Next" w:cs="Didot"/>
-          <w:b/>
-          <w:color w:val="000000" w:themeColor="text1"/>
-          <w:sz w:val="24"/>
-          <w:szCs w:val="24"/>
-        </w:rPr>
-      </w:pPr>
-    </w:p>
-    <w:p>
-      <w:pPr>
-        <w:rPr>
-          <w:rFonts w:ascii="Avenir Next" w:eastAsiaTheme="majorEastAsia" w:hAnsi="Avenir Next" w:cs="Didot"/>
-          <w:b/>
-          <w:color w:val="000000" w:themeColor="text1"/>
-          <w:sz w:val="24"/>
-          <w:szCs w:val="24"/>
-        </w:rPr>
-      </w:pPr>
-      <w:r>
-        <w:rPr>
-          <w:rFonts w:ascii="Avenir Next" w:eastAsiaTheme="majorEastAsia" w:hAnsi="Avenir Next" w:cs="Didot"/>
-          <w:b/>
-          <w:color w:val="000000" w:themeColor="text1"/>
-          <w:sz w:val="24"/>
-          <w:szCs w:val="24"/>
-        </w:rPr>
-        <w:t>Event Driven</w:t>
-      </w:r>
-    </w:p>
-    <w:p>
-      <w:pPr>
-        <w:rPr>
-          <w:rFonts w:ascii="Avenir Next" w:eastAsiaTheme="majorEastAsia" w:hAnsi="Avenir Next" w:cs="Didot"/>
-          <w:color w:val="000000" w:themeColor="text1"/>
-          <w:sz w:val="24"/>
-          <w:szCs w:val="24"/>
-        </w:rPr>
-      </w:pPr>
-      <w:r>
-        <w:rPr>
-          <w:rFonts w:ascii="Avenir Next" w:eastAsiaTheme="majorEastAsia" w:hAnsi="Avenir Next" w:cs="Didot"/>
-          <w:color w:val="000000" w:themeColor="text1"/>
-          <w:sz w:val="24"/>
-          <w:szCs w:val="24"/>
-        </w:rPr>
-        <w:t xml:space="preserve">The fundamental objective of </w:t>
-      </w:r>
-      <w:proofErr w:type="spellStart"/>
-      <w:r>
-        <w:rPr>
-          <w:rFonts w:ascii="Avenir Next" w:eastAsiaTheme="majorEastAsia" w:hAnsi="Avenir Next" w:cs="Didot"/>
-          <w:color w:val="000000" w:themeColor="text1"/>
-          <w:sz w:val="24"/>
-          <w:szCs w:val="24"/>
-        </w:rPr>
-        <w:t>NextText</w:t>
-      </w:r>
-      <w:proofErr w:type="spellEnd"/>
-      <w:r>
-        <w:rPr>
-          <w:rFonts w:ascii="Avenir Next" w:eastAsiaTheme="majorEastAsia" w:hAnsi="Avenir Next" w:cs="Didot"/>
-          <w:color w:val="000000" w:themeColor="text1"/>
-          <w:sz w:val="24"/>
-          <w:szCs w:val="24"/>
-        </w:rPr>
-        <w:t xml:space="preserve"> is to send scheduled messages such as SMS or Email, based on time, location, or weather. In other words, every message is coupled with an event in which fires </w:t>
-      </w:r>
-      <w:r>
-        <w:rPr>
-          <w:rFonts w:ascii="Avenir Next" w:eastAsiaTheme="majorEastAsia" w:hAnsi="Avenir Next" w:cs="Didot"/>
-          <w:color w:val="000000" w:themeColor="text1"/>
-          <w:sz w:val="24"/>
-          <w:szCs w:val="24"/>
-        </w:rPr>
-        <w:t xml:space="preserve">an </w:t>
-      </w:r>
-      <w:r>
-        <w:rPr>
-          <w:rFonts w:ascii="Avenir Next" w:eastAsiaTheme="majorEastAsia" w:hAnsi="Avenir Next" w:cs="Didot"/>
-          <w:color w:val="000000" w:themeColor="text1"/>
-          <w:sz w:val="24"/>
-          <w:szCs w:val="24"/>
-        </w:rPr>
-        <w:t xml:space="preserve">action. </w:t>
-      </w:r>
-      <w:r>
-        <w:rPr>
-          <w:rFonts w:ascii="Avenir Next" w:eastAsiaTheme="majorEastAsia" w:hAnsi="Avenir Next" w:cs="Didot"/>
-          <w:color w:val="000000" w:themeColor="text1"/>
-          <w:sz w:val="24"/>
-          <w:szCs w:val="24"/>
-        </w:rPr>
-        <w:t xml:space="preserve">Various senders and receivers are in place to handle methodology implicitly. Our system makes use of the Event Driven Architecture at every moment. </w:t>
-      </w:r>
-      <w:r>
-        <w:rPr>
-          <w:rFonts w:ascii="Avenir Next" w:eastAsiaTheme="majorEastAsia" w:hAnsi="Avenir Next" w:cs="Didot"/>
-          <w:color w:val="000000" w:themeColor="text1"/>
-          <w:sz w:val="24"/>
-          <w:szCs w:val="24"/>
-        </w:rPr>
-        <w:t>Concealed</w:t>
-      </w:r>
-      <w:r>
-        <w:rPr>
-          <w:rFonts w:ascii="Avenir Next" w:eastAsiaTheme="majorEastAsia" w:hAnsi="Avenir Next" w:cs="Didot"/>
-          <w:color w:val="000000" w:themeColor="text1"/>
-          <w:sz w:val="24"/>
-          <w:szCs w:val="24"/>
-        </w:rPr>
-        <w:t xml:space="preserve"> m</w:t>
-      </w:r>
-      <w:r>
-        <w:rPr>
-          <w:rFonts w:ascii="Avenir Next" w:eastAsiaTheme="majorEastAsia" w:hAnsi="Avenir Next" w:cs="Didot"/>
-          <w:color w:val="000000" w:themeColor="text1"/>
-          <w:sz w:val="24"/>
-          <w:szCs w:val="24"/>
-        </w:rPr>
-        <w:t xml:space="preserve">ethods are called </w:t>
-      </w:r>
-      <w:r>
-        <w:rPr>
-          <w:rFonts w:ascii="Avenir Next" w:eastAsiaTheme="majorEastAsia" w:hAnsi="Avenir Next" w:cs="Didot"/>
-          <w:color w:val="000000" w:themeColor="text1"/>
-          <w:sz w:val="24"/>
-          <w:szCs w:val="24"/>
-        </w:rPr>
-        <w:t xml:space="preserve">for each user-system interaction in order to accomplish prescribed events. </w:t>
-      </w:r>
-      <w:r>
-        <w:rPr>
-          <w:rFonts w:ascii="Avenir Next" w:eastAsiaTheme="majorEastAsia" w:hAnsi="Avenir Next" w:cs="Didot"/>
-          <w:color w:val="000000" w:themeColor="text1"/>
-          <w:sz w:val="24"/>
-          <w:szCs w:val="24"/>
-        </w:rPr>
-        <w:t>As you can see in the Reference Architecture below, each requested event is driven by some trigger which is handled when applicable. The architecture r</w:t>
-      </w:r>
-      <w:r>
-        <w:rPr>
-          <w:rFonts w:ascii="Avenir Next" w:eastAsiaTheme="majorEastAsia" w:hAnsi="Avenir Next" w:cs="Didot"/>
-          <w:color w:val="000000" w:themeColor="text1"/>
-          <w:sz w:val="24"/>
-          <w:szCs w:val="24"/>
-        </w:rPr>
-        <w:t>evolves around this implication.</w:t>
-      </w:r>
-    </w:p>
-    <w:p>
-      <w:pPr>
-        <w:rPr>
-          <w:rFonts w:ascii="Avenir Next" w:eastAsiaTheme="majorEastAsia" w:hAnsi="Avenir Next" w:cs="Didot"/>
-          <w:color w:val="000000" w:themeColor="text1"/>
-          <w:sz w:val="24"/>
-          <w:szCs w:val="24"/>
-          <w:u w:val="single"/>
-        </w:rPr>
-      </w:pPr>
+      </w:pPr>
+      <w:r>
+        <w:rPr>
+          <w:rFonts w:ascii="Avenir Next" w:eastAsiaTheme="majorEastAsia" w:hAnsi="Avenir Next" w:cs="Didot"/>
+          <w:b/>
+          <w:color w:val="000000" w:themeColor="text1"/>
+          <w:sz w:val="24"/>
+          <w:szCs w:val="24"/>
+        </w:rPr>
+        <w:t xml:space="preserve">Part 1.1: </w:t>
+      </w:r>
       <w:r>
         <w:rPr>
           <w:rFonts w:ascii="Avenir Next" w:eastAsiaTheme="majorEastAsia" w:hAnsi="Avenir Next" w:cs="Didot"/>
@@ -1398,16 +1320,6 @@
           <w:szCs w:val="24"/>
         </w:rPr>
         <w:t xml:space="preserve"> Architecture Diagram</w:t>
-      </w:r>
-      <w:r>
-        <w:rPr>
-          <w:rFonts w:ascii="Avenir Next" w:eastAsiaTheme="majorEastAsia" w:hAnsi="Avenir Next" w:cs="Didot"/>
-          <w:b/>
-          <w:color w:val="000000" w:themeColor="text1"/>
-          <w:sz w:val="24"/>
-          <w:szCs w:val="24"/>
-        </w:rPr>
-        <w:t>:</w:t>
       </w:r>
     </w:p>
     <w:p>
@@ -1490,116 +1402,70 @@
           <w:szCs w:val="24"/>
         </w:rPr>
       </w:pPr>
-      <w:r>
-        <w:rPr>
-          <w:rFonts w:ascii="Avenir Next" w:eastAsiaTheme="majorEastAsia" w:hAnsi="Avenir Next" w:cs="Didot"/>
-          <w:b/>
-          <w:color w:val="000000" w:themeColor="text1"/>
-          <w:sz w:val="24"/>
-          <w:szCs w:val="24"/>
-        </w:rPr>
-        <w:t>Object-Oriented Diagram:</w:t>
-      </w:r>
-    </w:p>
-    <w:p>
-      <w:pPr>
-        <w:rPr>
-          <w:rFonts w:ascii="Avenir Next" w:eastAsiaTheme="majorEastAsia" w:hAnsi="Avenir Next" w:cs="Didot"/>
-          <w:color w:val="000000" w:themeColor="text1"/>
-          <w:sz w:val="24"/>
-          <w:szCs w:val="24"/>
-          <w:u w:val="single"/>
-        </w:rPr>
-      </w:pPr>
-      <w:r>
-        <w:rPr>
-          <w:rFonts w:ascii="Avenir Next" w:eastAsiaTheme="majorEastAsia" w:hAnsi="Avenir Next" w:cs="Didot"/>
-          <w:noProof/>
-          <w:color w:val="000000" w:themeColor="text1"/>
-          <w:sz w:val="24"/>
-          <w:szCs w:val="24"/>
-          <w:u w:val="single"/>
-          <w:lang w:eastAsia="en-US"/>
-        </w:rPr>
-        <w:drawing>
-          <wp:inline distT="0" distB="0" distL="0" distR="0" wp14:anchorId="64D82460" wp14:editId="08F01427">
-            <wp:extent cx="5156835" cy="3682365"/>
-            <wp:effectExtent l="0" t="0" r="0" b="635"/>
-            <wp:docPr id="5" name="Picture 5" descr="../Diagrams/ObjectOrriented.jpg"/>
-            <wp:cNvGraphicFramePr>
-              <a:graphicFrameLocks xmlns:a="http://schemas.openxmlformats.org/drawingml/2006/main" noChangeAspect="1"/>
-            </wp:cNvGraphicFramePr>
-            <a:graphic xmlns:a="http://schemas.openxmlformats.org/drawingml/2006/main">
-              <a:graphicData uri="http://schemas.openxmlformats.org/drawingml/2006/picture">
-                <pic:pic xmlns:pic="http://schemas.openxmlformats.org/drawingml/2006/picture">
-                  <pic:nvPicPr>
-                    <pic:cNvPr id="0" name="Picture 2" descr="../Diagrams/ObjectOrriented.jpg"/>
-                    <pic:cNvPicPr>
-                      <a:picLocks noChangeAspect="1" noChangeArrowheads="1"/>
-                    </pic:cNvPicPr>
-                  </pic:nvPicPr>
-                  <pic:blipFill>
-                    <a:blip r:embed="rId7">
-                      <a:extLst>
-                        <a:ext uri="{28A0092B-C50C-407E-A947-70E740481C1C}">
-                          <a14:useLocalDpi xmlns:a14="http://schemas.microsoft.com/office/drawing/2010/main" val="0"/>
-                        </a:ext>
-                      </a:extLst>
-                    </a:blip>
-                    <a:srcRect/>
-                    <a:stretch>
-                      <a:fillRect/>
-                    </a:stretch>
-                  </pic:blipFill>
-                  <pic:spPr bwMode="auto">
-                    <a:xfrm>
-                      <a:off x="0" y="0"/>
-                      <a:ext cx="5239948" cy="3741714"/>
-                    </a:xfrm>
-                    <a:prstGeom prst="rect">
-                      <a:avLst/>
-                    </a:prstGeom>
-                    <a:noFill/>
-                    <a:ln>
-                      <a:noFill/>
-                    </a:ln>
-                  </pic:spPr>
-                </pic:pic>
-              </a:graphicData>
-            </a:graphic>
-          </wp:inline>
-        </w:drawing>
-      </w:r>
-    </w:p>
-    <w:p>
-      <w:pPr>
-        <w:rPr>
-          <w:rFonts w:ascii="Avenir Next" w:eastAsiaTheme="majorEastAsia" w:hAnsi="Avenir Next" w:cs="Didot"/>
-          <w:b/>
-          <w:color w:val="000000" w:themeColor="text1"/>
-          <w:sz w:val="24"/>
-          <w:szCs w:val="24"/>
-        </w:rPr>
-      </w:pPr>
-      <w:r>
-        <w:rPr>
-          <w:rFonts w:ascii="Avenir Next" w:eastAsiaTheme="majorEastAsia" w:hAnsi="Avenir Next" w:cs="Didot"/>
-          <w:b/>
-          <w:color w:val="000000" w:themeColor="text1"/>
-          <w:sz w:val="24"/>
-          <w:szCs w:val="24"/>
-        </w:rPr>
-        <w:t>Client-Server</w:t>
-      </w:r>
-      <w:r>
-        <w:rPr>
-          <w:rFonts w:ascii="Avenir Next" w:eastAsiaTheme="majorEastAsia" w:hAnsi="Avenir Next" w:cs="Didot"/>
-          <w:b/>
-          <w:color w:val="000000" w:themeColor="text1"/>
-          <w:sz w:val="24"/>
-          <w:szCs w:val="24"/>
-        </w:rPr>
-        <w:t xml:space="preserve"> Diagram:</w:t>
+    </w:p>
+    <w:p>
+      <w:pPr>
+        <w:rPr>
+          <w:rFonts w:ascii="Avenir Next" w:eastAsiaTheme="majorEastAsia" w:hAnsi="Avenir Next" w:cs="Didot"/>
+          <w:b/>
+          <w:color w:val="000000" w:themeColor="text1"/>
+          <w:sz w:val="24"/>
+          <w:szCs w:val="24"/>
+        </w:rPr>
+      </w:pPr>
+    </w:p>
+    <w:p>
+      <w:pPr>
+        <w:rPr>
+          <w:rFonts w:ascii="Avenir Next" w:eastAsiaTheme="majorEastAsia" w:hAnsi="Avenir Next" w:cs="Didot"/>
+          <w:b/>
+          <w:color w:val="000000" w:themeColor="text1"/>
+          <w:sz w:val="24"/>
+          <w:szCs w:val="24"/>
+        </w:rPr>
+      </w:pPr>
+    </w:p>
+    <w:p>
+      <w:pPr>
+        <w:rPr>
+          <w:rFonts w:ascii="Avenir Next" w:eastAsiaTheme="majorEastAsia" w:hAnsi="Avenir Next" w:cs="Didot"/>
+          <w:b/>
+          <w:color w:val="000000" w:themeColor="text1"/>
+          <w:sz w:val="24"/>
+          <w:szCs w:val="24"/>
+        </w:rPr>
+      </w:pPr>
+    </w:p>
+    <w:p>
+      <w:pPr>
+        <w:rPr>
+          <w:rFonts w:ascii="Avenir Next" w:eastAsiaTheme="majorEastAsia" w:hAnsi="Avenir Next" w:cs="Didot"/>
+          <w:b/>
+          <w:color w:val="000000" w:themeColor="text1"/>
+          <w:sz w:val="24"/>
+          <w:szCs w:val="24"/>
+        </w:rPr>
+      </w:pPr>
+    </w:p>
+    <w:p>
+      <w:pPr>
+        <w:rPr>
+          <w:rFonts w:ascii="Avenir Next" w:eastAsiaTheme="majorEastAsia" w:hAnsi="Avenir Next" w:cs="Didot"/>
+          <w:b/>
+          <w:color w:val="000000" w:themeColor="text1"/>
+          <w:sz w:val="24"/>
+          <w:szCs w:val="24"/>
+        </w:rPr>
+      </w:pPr>
+      <w:r>
+        <w:rPr>
+          <w:rFonts w:ascii="Avenir Next" w:eastAsiaTheme="majorEastAsia" w:hAnsi="Avenir Next" w:cs="Didot"/>
+          <w:b/>
+          <w:color w:val="000000" w:themeColor="text1"/>
+          <w:sz w:val="24"/>
+          <w:szCs w:val="24"/>
+        </w:rPr>
+        <w:t>Part 1.2: Client-Server Diagram</w:t>
       </w:r>
     </w:p>
     <w:p>
@@ -1640,7 +1506,7 @@
                     </pic:cNvPicPr>
                   </pic:nvPicPr>
                   <pic:blipFill>
-                    <a:blip r:embed="rId8">
+                    <a:blip r:embed="rId7">
                       <a:extLst>
                         <a:ext uri="{28A0092B-C50C-407E-A947-70E740481C1C}">
                           <a14:useLocalDpi xmlns:a14="http://schemas.microsoft.com/office/drawing/2010/main" val="0"/>
@@ -1682,37 +1548,15 @@
           <w:szCs w:val="24"/>
         </w:rPr>
       </w:pPr>
-    </w:p>
-    <w:p>
-      <w:pPr>
-        <w:rPr>
-          <w:rFonts w:ascii="Avenir Next" w:eastAsiaTheme="majorEastAsia" w:hAnsi="Avenir Next" w:cs="Didot"/>
-          <w:b/>
-          <w:color w:val="000000" w:themeColor="text1"/>
-          <w:sz w:val="24"/>
-          <w:szCs w:val="24"/>
-        </w:rPr>
-      </w:pPr>
-    </w:p>
-    <w:p>
-      <w:pPr>
-        <w:rPr>
-          <w:rFonts w:ascii="Avenir Next" w:eastAsiaTheme="majorEastAsia" w:hAnsi="Avenir Next" w:cs="Didot"/>
-          <w:b/>
-          <w:color w:val="000000" w:themeColor="text1"/>
-          <w:sz w:val="24"/>
-          <w:szCs w:val="24"/>
-        </w:rPr>
-      </w:pPr>
-      <w:r>
-        <w:rPr>
-          <w:rFonts w:ascii="Avenir Next" w:eastAsiaTheme="majorEastAsia" w:hAnsi="Avenir Next" w:cs="Didot"/>
-          <w:b/>
-          <w:color w:val="000000" w:themeColor="text1"/>
-          <w:sz w:val="24"/>
-          <w:szCs w:val="24"/>
-        </w:rPr>
-        <w:t>Mobile Code Diagram:</w:t>
+      <w:r>
+        <w:rPr>
+          <w:rFonts w:ascii="Avenir Next" w:eastAsiaTheme="majorEastAsia" w:hAnsi="Avenir Next" w:cs="Didot"/>
+          <w:b/>
+          <w:color w:val="000000" w:themeColor="text1"/>
+          <w:sz w:val="24"/>
+          <w:szCs w:val="24"/>
+        </w:rPr>
+        <w:t>Part 1.3: Mobile Code Diagram</w:t>
       </w:r>
     </w:p>
     <w:p>
@@ -1753,7 +1597,7 @@
                     </pic:cNvPicPr>
                   </pic:nvPicPr>
                   <pic:blipFill>
-                    <a:blip r:embed="rId9">
+                    <a:blip r:embed="rId8">
                       <a:extLst>
                         <a:ext uri="{28A0092B-C50C-407E-A947-70E740481C1C}">
                           <a14:useLocalDpi xmlns:a14="http://schemas.microsoft.com/office/drawing/2010/main" val="0"/>
@@ -1793,17 +1637,83 @@
           <w:u w:val="single"/>
         </w:rPr>
       </w:pPr>
-      <w:r>
+    </w:p>
+    <w:p>
+      <w:pPr>
         <w:rPr>
           <w:rFonts w:ascii="Avenir Next" w:eastAsiaTheme="majorEastAsia" w:hAnsi="Avenir Next" w:cs="Didot"/>
           <w:color w:val="000000" w:themeColor="text1"/>
           <w:u w:val="single"/>
         </w:rPr>
+      </w:pPr>
+    </w:p>
+    <w:p>
+      <w:pPr>
+        <w:rPr>
+          <w:rFonts w:ascii="Avenir Next" w:eastAsiaTheme="majorEastAsia" w:hAnsi="Avenir Next" w:cs="Didot"/>
+          <w:color w:val="000000" w:themeColor="text1"/>
+          <w:u w:val="single"/>
+        </w:rPr>
+      </w:pPr>
+    </w:p>
+    <w:p>
+      <w:pPr>
+        <w:rPr>
+          <w:rFonts w:ascii="Avenir Next" w:eastAsiaTheme="majorEastAsia" w:hAnsi="Avenir Next" w:cs="Didot"/>
+          <w:color w:val="000000" w:themeColor="text1"/>
+          <w:u w:val="single"/>
+        </w:rPr>
+      </w:pPr>
+    </w:p>
+    <w:p>
+      <w:pPr>
+        <w:rPr>
+          <w:rFonts w:ascii="Avenir Next" w:eastAsiaTheme="majorEastAsia" w:hAnsi="Avenir Next" w:cs="Didot"/>
+          <w:color w:val="000000" w:themeColor="text1"/>
+          <w:u w:val="single"/>
+        </w:rPr>
+      </w:pPr>
+    </w:p>
+    <w:p>
+      <w:pPr>
+        <w:rPr>
+          <w:rFonts w:ascii="Avenir Next" w:eastAsiaTheme="majorEastAsia" w:hAnsi="Avenir Next" w:cs="Didot"/>
+          <w:color w:val="000000" w:themeColor="text1"/>
+          <w:u w:val="single"/>
+        </w:rPr>
+      </w:pPr>
+    </w:p>
+    <w:p>
+      <w:pPr>
+        <w:rPr>
+          <w:rFonts w:ascii="Avenir Next" w:eastAsiaTheme="majorEastAsia" w:hAnsi="Avenir Next" w:cs="Didot"/>
+          <w:b/>
+          <w:color w:val="000000" w:themeColor="text1"/>
+          <w:u w:val="single"/>
+        </w:rPr>
+      </w:pPr>
+      <w:r>
+        <w:rPr>
+          <w:rFonts w:ascii="Avenir Next" w:eastAsiaTheme="majorEastAsia" w:hAnsi="Avenir Next" w:cs="Didot"/>
+          <w:b/>
+          <w:color w:val="000000" w:themeColor="text1"/>
+          <w:u w:val="single"/>
+        </w:rPr>
+        <w:t xml:space="preserve">Part 2: </w:t>
+      </w:r>
+      <w:r>
+        <w:rPr>
+          <w:rFonts w:ascii="Avenir Next" w:eastAsiaTheme="majorEastAsia" w:hAnsi="Avenir Next" w:cs="Didot"/>
+          <w:b/>
+          <w:color w:val="000000" w:themeColor="text1"/>
+          <w:u w:val="single"/>
+        </w:rPr>
         <w:t xml:space="preserve">System </w:t>
       </w:r>
       <w:r>
         <w:rPr>
           <w:rFonts w:ascii="Avenir Next" w:eastAsiaTheme="majorEastAsia" w:hAnsi="Avenir Next" w:cs="Didot"/>
+          <w:b/>
           <w:color w:val="000000" w:themeColor="text1"/>
           <w:u w:val="single"/>
         </w:rPr>
@@ -1826,36 +1736,63 @@
           <w:sz w:val="24"/>
           <w:szCs w:val="24"/>
         </w:rPr>
-        <w:t xml:space="preserve">To effectively implement our system, we couldn’t cease at the architectural properties. Instead, bringing together the various obligations of </w:t>
-      </w:r>
-      <w:proofErr w:type="spellStart"/>
-      <w:r>
-        <w:rPr>
-          <w:rFonts w:ascii="Avenir Next" w:eastAsiaTheme="majorEastAsia" w:hAnsi="Avenir Next" w:cs="Didot"/>
-          <w:color w:val="000000" w:themeColor="text1"/>
-          <w:sz w:val="24"/>
-          <w:szCs w:val="24"/>
-        </w:rPr>
-        <w:t>NextText</w:t>
-      </w:r>
-      <w:proofErr w:type="spellEnd"/>
-      <w:r>
-        <w:rPr>
-          <w:rFonts w:ascii="Avenir Next" w:eastAsiaTheme="majorEastAsia" w:hAnsi="Avenir Next" w:cs="Didot"/>
-          <w:color w:val="000000" w:themeColor="text1"/>
-          <w:sz w:val="24"/>
-          <w:szCs w:val="24"/>
-        </w:rPr>
-        <w:t xml:space="preserve">, an assortment of design patterns was endorsed. Composite, Façade, Iterator, and Chain of Responsibility were all exploited thoroughly. </w:t>
-      </w:r>
-      <w:r>
-        <w:rPr>
-          <w:rFonts w:ascii="Avenir Next" w:eastAsiaTheme="majorEastAsia" w:hAnsi="Avenir Next" w:cs="Didot"/>
-          <w:color w:val="000000" w:themeColor="text1"/>
-          <w:sz w:val="24"/>
-          <w:szCs w:val="24"/>
-        </w:rPr>
-        <w:t xml:space="preserve">While other designs are comparable, these design patterns fit our requirements sincerely. </w:t>
+        <w:t>To effectively implement our system, we couldn’t cease at the architectural properties. Instead, bringing together the various obligations of NextText, an a</w:t>
+      </w:r>
+      <w:r>
+        <w:rPr>
+          <w:rFonts w:ascii="Avenir Next" w:eastAsiaTheme="majorEastAsia" w:hAnsi="Avenir Next" w:cs="Didot"/>
+          <w:color w:val="000000" w:themeColor="text1"/>
+          <w:sz w:val="24"/>
+          <w:szCs w:val="24"/>
+        </w:rPr>
+        <w:t xml:space="preserve">ssortment of design patterns </w:t>
+      </w:r>
+      <w:proofErr w:type="gramStart"/>
+      <w:r>
+        <w:rPr>
+          <w:rFonts w:ascii="Avenir Next" w:eastAsiaTheme="majorEastAsia" w:hAnsi="Avenir Next" w:cs="Didot"/>
+          <w:color w:val="000000" w:themeColor="text1"/>
+          <w:sz w:val="24"/>
+          <w:szCs w:val="24"/>
+        </w:rPr>
+        <w:t>were</w:t>
+      </w:r>
+      <w:proofErr w:type="gramEnd"/>
+      <w:r>
+        <w:rPr>
+          <w:rFonts w:ascii="Avenir Next" w:eastAsiaTheme="majorEastAsia" w:hAnsi="Avenir Next" w:cs="Didot"/>
+          <w:color w:val="000000" w:themeColor="text1"/>
+          <w:sz w:val="24"/>
+          <w:szCs w:val="24"/>
+        </w:rPr>
+        <w:t xml:space="preserve"> endorsed. Composite, Façade, Iterator, and Chain of Responsibility were all exploited thoroughly. </w:t>
+      </w:r>
+      <w:r>
+        <w:rPr>
+          <w:rFonts w:ascii="Avenir Next" w:eastAsiaTheme="majorEastAsia" w:hAnsi="Avenir Next" w:cs="Didot"/>
+          <w:color w:val="000000" w:themeColor="text1"/>
+          <w:sz w:val="24"/>
+          <w:szCs w:val="24"/>
+        </w:rPr>
+        <w:t>While other designs are comparable, these design patterns</w:t>
+      </w:r>
+      <w:r>
+        <w:rPr>
+          <w:rFonts w:ascii="Avenir Next" w:eastAsiaTheme="majorEastAsia" w:hAnsi="Avenir Next" w:cs="Didot"/>
+          <w:color w:val="000000" w:themeColor="text1"/>
+          <w:sz w:val="24"/>
+          <w:szCs w:val="24"/>
+        </w:rPr>
+        <w:t xml:space="preserve"> were more fitting with regards to our requirements</w:t>
+      </w:r>
+      <w:r>
+        <w:rPr>
+          <w:rFonts w:ascii="Avenir Next" w:eastAsiaTheme="majorEastAsia" w:hAnsi="Avenir Next" w:cs="Didot"/>
+          <w:color w:val="000000" w:themeColor="text1"/>
+          <w:sz w:val="24"/>
+          <w:szCs w:val="24"/>
+        </w:rPr>
+        <w:t xml:space="preserve">. </w:t>
       </w:r>
       <w:r>
         <w:rPr>
@@ -1936,27 +1873,7 @@
           <w:sz w:val="24"/>
           <w:szCs w:val="24"/>
         </w:rPr>
-        <w:t xml:space="preserve">focused composed the front-end to be as user-friendly and conceptual as possible. By using the method interfaces defined in the backend, we were able to construct a clean interface which handled all user input. By using this development approach, our system is able to inhibit changes relatively smoothly. Changing system components for likewise external components is trivial. For instance, changing our self-made </w:t>
-      </w:r>
-      <w:proofErr w:type="spellStart"/>
-      <w:r>
-        <w:rPr>
-          <w:rFonts w:ascii="Avenir Next" w:eastAsiaTheme="majorEastAsia" w:hAnsi="Avenir Next" w:cs="Didot"/>
-          <w:color w:val="000000" w:themeColor="text1"/>
-          <w:sz w:val="24"/>
-          <w:szCs w:val="24"/>
-        </w:rPr>
-        <w:t>SQLLite</w:t>
-      </w:r>
-      <w:proofErr w:type="spellEnd"/>
-      <w:r>
-        <w:rPr>
-          <w:rFonts w:ascii="Avenir Next" w:eastAsiaTheme="majorEastAsia" w:hAnsi="Avenir Next" w:cs="Didot"/>
-          <w:color w:val="000000" w:themeColor="text1"/>
-          <w:sz w:val="24"/>
-          <w:szCs w:val="24"/>
-        </w:rPr>
-        <w:t xml:space="preserve"> database for an external backend API would be uncomplicated. Obviously, we would need to change certain function names or guidelines, however the underlying transactions of a database would still be apparent. </w:t>
+        <w:t xml:space="preserve">focused composed the front-end to be as user-friendly and conceptual as possible. By using the method interfaces defined in the backend, we were able to construct a clean interface which handled all user input. By using this development approach, our system is able to inhibit changes relatively smoothly. Changing system components for likewise external components is trivial. For instance, changing our self-made SQLLite database for an external backend API would be uncomplicated. Obviously, we would need to change certain function names or guidelines, however the underlying transactions of a database would still be apparent. </w:t>
       </w:r>
       <w:r>
         <w:rPr>
@@ -1983,7 +1900,25 @@
           <w:sz w:val="24"/>
           <w:szCs w:val="24"/>
         </w:rPr>
-        <w:t xml:space="preserve">and accounting for new changes in dependent classes, however would definitely be feasible with our system implementation. </w:t>
+        <w:t>and accounting for new changes in dependent classes, however would definitely be feasible with</w:t>
+      </w:r>
+      <w:r>
+        <w:rPr>
+          <w:rFonts w:ascii="Avenir Next" w:eastAsiaTheme="majorEastAsia" w:hAnsi="Avenir Next" w:cs="Didot"/>
+          <w:color w:val="000000" w:themeColor="text1"/>
+          <w:sz w:val="24"/>
+          <w:szCs w:val="24"/>
+        </w:rPr>
+        <w:t>in</w:t>
+      </w:r>
+      <w:r>
+        <w:rPr>
+          <w:rFonts w:ascii="Avenir Next" w:eastAsiaTheme="majorEastAsia" w:hAnsi="Avenir Next" w:cs="Didot"/>
+          <w:color w:val="000000" w:themeColor="text1"/>
+          <w:sz w:val="24"/>
+          <w:szCs w:val="24"/>
+        </w:rPr>
+        <w:t xml:space="preserve"> our system implementation. </w:t>
       </w:r>
       <w:r>
         <w:rPr>
@@ -1999,27 +1934,16 @@
       <w:pPr>
         <w:rPr>
           <w:rFonts w:ascii="Avenir Next" w:eastAsiaTheme="majorEastAsia" w:hAnsi="Avenir Next" w:cs="Didot"/>
-          <w:b/>
-          <w:color w:val="000000" w:themeColor="text1"/>
-          <w:sz w:val="24"/>
-          <w:szCs w:val="24"/>
-        </w:rPr>
-      </w:pPr>
-    </w:p>
-    <w:p>
-      <w:pPr>
-        <w:rPr>
-          <w:rFonts w:ascii="Avenir Next" w:eastAsiaTheme="majorEastAsia" w:hAnsi="Avenir Next" w:cs="Didot"/>
-          <w:b/>
-          <w:color w:val="000000" w:themeColor="text1"/>
-          <w:sz w:val="24"/>
-          <w:szCs w:val="24"/>
-        </w:rPr>
-      </w:pPr>
-      <w:r>
-        <w:rPr>
-          <w:rFonts w:ascii="Avenir Next" w:eastAsiaTheme="majorEastAsia" w:hAnsi="Avenir Next" w:cs="Didot"/>
-          <w:b/>
+          <w:i/>
+          <w:color w:val="000000" w:themeColor="text1"/>
+          <w:sz w:val="24"/>
+          <w:szCs w:val="24"/>
+        </w:rPr>
+      </w:pPr>
+      <w:r>
+        <w:rPr>
+          <w:rFonts w:ascii="Avenir Next" w:eastAsiaTheme="majorEastAsia" w:hAnsi="Avenir Next" w:cs="Didot"/>
+          <w:i/>
           <w:color w:val="000000" w:themeColor="text1"/>
           <w:sz w:val="24"/>
           <w:szCs w:val="24"/>
@@ -2079,47 +2003,7 @@
           <w:sz w:val="24"/>
           <w:szCs w:val="24"/>
         </w:rPr>
-        <w:t xml:space="preserve">single model wrapper called </w:t>
-      </w:r>
-      <w:proofErr w:type="spellStart"/>
-      <w:r>
-        <w:rPr>
-          <w:rFonts w:ascii="Avenir Next" w:eastAsiaTheme="majorEastAsia" w:hAnsi="Avenir Next" w:cs="Didot"/>
-          <w:color w:val="000000" w:themeColor="text1"/>
-          <w:sz w:val="24"/>
-          <w:szCs w:val="24"/>
-        </w:rPr>
-        <w:t>MessageWrapper</w:t>
-      </w:r>
-      <w:proofErr w:type="spellEnd"/>
-      <w:r>
-        <w:rPr>
-          <w:rFonts w:ascii="Avenir Next" w:eastAsiaTheme="majorEastAsia" w:hAnsi="Avenir Next" w:cs="Didot"/>
-          <w:color w:val="000000" w:themeColor="text1"/>
-          <w:sz w:val="24"/>
-          <w:szCs w:val="24"/>
-        </w:rPr>
-        <w:t xml:space="preserve"> to hold all of the listed objects as well as other attributes such as an id, current time created, and more. </w:t>
-      </w:r>
-      <w:proofErr w:type="spellStart"/>
-      <w:r>
-        <w:rPr>
-          <w:rFonts w:ascii="Avenir Next" w:eastAsiaTheme="majorEastAsia" w:hAnsi="Avenir Next" w:cs="Didot"/>
-          <w:color w:val="000000" w:themeColor="text1"/>
-          <w:sz w:val="24"/>
-          <w:szCs w:val="24"/>
-        </w:rPr>
-        <w:t>MessageWrapper</w:t>
-      </w:r>
-      <w:proofErr w:type="spellEnd"/>
-      <w:r>
-        <w:rPr>
-          <w:rFonts w:ascii="Avenir Next" w:eastAsiaTheme="majorEastAsia" w:hAnsi="Avenir Next" w:cs="Didot"/>
-          <w:color w:val="000000" w:themeColor="text1"/>
-          <w:sz w:val="24"/>
-          <w:szCs w:val="24"/>
-        </w:rPr>
-        <w:t xml:space="preserve"> serves both the frontend and backend</w:t>
+        <w:t>single model wrapper called MessageWrapper to hold all of the listed objects as well as other attributes such as an id, current time created, and more. MessageWrapper serves both the frontend and backend</w:t>
       </w:r>
       <w:r>
         <w:rPr>
@@ -2164,7 +2048,25 @@
           <w:sz w:val="24"/>
           <w:szCs w:val="24"/>
         </w:rPr>
-        <w:t xml:space="preserve"> interface simple to administer and foolproof.</w:t>
+        <w:t xml:space="preserve"> interface simple to administer and</w:t>
+      </w:r>
+      <w:r>
+        <w:rPr>
+          <w:rFonts w:ascii="Avenir Next" w:eastAsiaTheme="majorEastAsia" w:hAnsi="Avenir Next" w:cs="Didot"/>
+          <w:color w:val="000000" w:themeColor="text1"/>
+          <w:sz w:val="24"/>
+          <w:szCs w:val="24"/>
+        </w:rPr>
+        <w:t xml:space="preserve"> for lack of a better term;</w:t>
+      </w:r>
+      <w:r>
+        <w:rPr>
+          <w:rFonts w:ascii="Avenir Next" w:eastAsiaTheme="majorEastAsia" w:hAnsi="Avenir Next" w:cs="Didot"/>
+          <w:color w:val="000000" w:themeColor="text1"/>
+          <w:sz w:val="24"/>
+          <w:szCs w:val="24"/>
+        </w:rPr>
+        <w:t xml:space="preserve"> foolproof.</w:t>
       </w:r>
       <w:r>
         <w:rPr>
@@ -2186,10 +2088,21 @@
           <w:szCs w:val="24"/>
         </w:rPr>
       </w:pPr>
-      <w:r>
-        <w:rPr>
-          <w:rFonts w:ascii="Avenir Next" w:eastAsiaTheme="majorEastAsia" w:hAnsi="Avenir Next" w:cs="Didot"/>
-          <w:b/>
+    </w:p>
+    <w:p>
+      <w:pPr>
+        <w:rPr>
+          <w:rFonts w:ascii="Avenir Next" w:eastAsiaTheme="majorEastAsia" w:hAnsi="Avenir Next" w:cs="Didot"/>
+          <w:i/>
+          <w:color w:val="000000" w:themeColor="text1"/>
+          <w:sz w:val="24"/>
+          <w:szCs w:val="24"/>
+        </w:rPr>
+      </w:pPr>
+      <w:r>
+        <w:rPr>
+          <w:rFonts w:ascii="Avenir Next" w:eastAsiaTheme="majorEastAsia" w:hAnsi="Avenir Next" w:cs="Didot"/>
+          <w:i/>
           <w:color w:val="000000" w:themeColor="text1"/>
           <w:sz w:val="24"/>
           <w:szCs w:val="24"/>
@@ -2258,52 +2171,50 @@
           <w:sz w:val="24"/>
           <w:szCs w:val="24"/>
         </w:rPr>
-        <w:t xml:space="preserve"> doesn’t need to fathom to take advantage of. For instance, the database is serviced with a </w:t>
-      </w:r>
-      <w:proofErr w:type="spellStart"/>
-      <w:r>
-        <w:rPr>
-          <w:rFonts w:ascii="Avenir Next" w:eastAsiaTheme="majorEastAsia" w:hAnsi="Avenir Next" w:cs="Didot"/>
-          <w:color w:val="000000" w:themeColor="text1"/>
-          <w:sz w:val="24"/>
-          <w:szCs w:val="24"/>
-        </w:rPr>
-        <w:t>MessageWrapper</w:t>
-      </w:r>
-      <w:proofErr w:type="spellEnd"/>
-      <w:r>
-        <w:rPr>
-          <w:rFonts w:ascii="Avenir Next" w:eastAsiaTheme="majorEastAsia" w:hAnsi="Avenir Next" w:cs="Didot"/>
-          <w:color w:val="000000" w:themeColor="text1"/>
-          <w:sz w:val="24"/>
-          <w:szCs w:val="24"/>
-        </w:rPr>
-        <w:t xml:space="preserve"> object at the highest level of abstraction. The frontend accesses from the database using simple CRUD methods, and more. </w:t>
-      </w:r>
-      <w:r>
-        <w:rPr>
-          <w:rFonts w:ascii="Avenir Next" w:eastAsiaTheme="majorEastAsia" w:hAnsi="Avenir Next" w:cs="Didot"/>
-          <w:color w:val="000000" w:themeColor="text1"/>
-          <w:sz w:val="24"/>
-          <w:szCs w:val="24"/>
-        </w:rPr>
-        <w:t xml:space="preserve">By utilizing the façade design pattern, we accomplished reduced complexity, minimized dependencies between subsystems, and provided a single, simplified interface to the general facilities of the system in its totality. </w:t>
-      </w:r>
-    </w:p>
-    <w:p>
-      <w:pPr>
-        <w:rPr>
-          <w:rFonts w:ascii="Avenir Next" w:eastAsiaTheme="majorEastAsia" w:hAnsi="Avenir Next" w:cs="Didot"/>
-          <w:b/>
-          <w:color w:val="000000" w:themeColor="text1"/>
-          <w:sz w:val="24"/>
-          <w:szCs w:val="24"/>
-        </w:rPr>
-      </w:pPr>
-      <w:r>
-        <w:rPr>
-          <w:rFonts w:ascii="Avenir Next" w:eastAsiaTheme="majorEastAsia" w:hAnsi="Avenir Next" w:cs="Didot"/>
-          <w:b/>
+        <w:t xml:space="preserve"> doesn’t need to fathom to take advantage of. For instance, the database is serviced with a MessageWrapper object at the highest level of abstraction. The frontend accesses from the database using simple CRUD methods, and more. </w:t>
+      </w:r>
+      <w:r>
+        <w:rPr>
+          <w:rFonts w:ascii="Avenir Next" w:eastAsiaTheme="majorEastAsia" w:hAnsi="Avenir Next" w:cs="Didot"/>
+          <w:color w:val="000000" w:themeColor="text1"/>
+          <w:sz w:val="24"/>
+          <w:szCs w:val="24"/>
+        </w:rPr>
+        <w:t>By utilizing the façade</w:t>
+      </w:r>
+      <w:r>
+        <w:rPr>
+          <w:rFonts w:ascii="Avenir Next" w:eastAsiaTheme="majorEastAsia" w:hAnsi="Avenir Next" w:cs="Didot"/>
+          <w:color w:val="000000" w:themeColor="text1"/>
+          <w:sz w:val="24"/>
+          <w:szCs w:val="24"/>
+        </w:rPr>
+        <w:t xml:space="preserve"> design pattern, we achieved</w:t>
+      </w:r>
+      <w:r>
+        <w:rPr>
+          <w:rFonts w:ascii="Avenir Next" w:eastAsiaTheme="majorEastAsia" w:hAnsi="Avenir Next" w:cs="Didot"/>
+          <w:color w:val="000000" w:themeColor="text1"/>
+          <w:sz w:val="24"/>
+          <w:szCs w:val="24"/>
+        </w:rPr>
+        <w:t xml:space="preserve"> reduced complexity, minimized dependencies between subsystems, and provided a single, simplified interface to the general facilities of the system in its totality. </w:t>
+      </w:r>
+    </w:p>
+    <w:p>
+      <w:pPr>
+        <w:rPr>
+          <w:rFonts w:ascii="Avenir Next" w:eastAsiaTheme="majorEastAsia" w:hAnsi="Avenir Next" w:cs="Didot"/>
+          <w:i/>
+          <w:color w:val="000000" w:themeColor="text1"/>
+          <w:sz w:val="24"/>
+          <w:szCs w:val="24"/>
+        </w:rPr>
+      </w:pPr>
+      <w:r>
+        <w:rPr>
+          <w:rFonts w:ascii="Avenir Next" w:eastAsiaTheme="majorEastAsia" w:hAnsi="Avenir Next" w:cs="Didot"/>
+          <w:i/>
           <w:color w:val="000000" w:themeColor="text1"/>
           <w:sz w:val="24"/>
           <w:szCs w:val="24"/>
@@ -2361,38 +2272,16 @@
       <w:pPr>
         <w:rPr>
           <w:rFonts w:ascii="Avenir Next" w:eastAsiaTheme="majorEastAsia" w:hAnsi="Avenir Next" w:cs="Didot"/>
-          <w:b/>
-          <w:color w:val="000000" w:themeColor="text1"/>
-          <w:sz w:val="24"/>
-          <w:szCs w:val="24"/>
-        </w:rPr>
-      </w:pPr>
-    </w:p>
-    <w:p>
-      <w:pPr>
-        <w:rPr>
-          <w:rFonts w:ascii="Avenir Next" w:eastAsiaTheme="majorEastAsia" w:hAnsi="Avenir Next" w:cs="Didot"/>
-          <w:b/>
-          <w:color w:val="000000" w:themeColor="text1"/>
-          <w:sz w:val="24"/>
-          <w:szCs w:val="24"/>
-        </w:rPr>
-      </w:pPr>
-    </w:p>
-    <w:p>
-      <w:pPr>
-        <w:rPr>
-          <w:rFonts w:ascii="Avenir Next" w:eastAsiaTheme="majorEastAsia" w:hAnsi="Avenir Next" w:cs="Didot"/>
-          <w:b/>
-          <w:color w:val="000000" w:themeColor="text1"/>
-          <w:sz w:val="24"/>
-          <w:szCs w:val="24"/>
-        </w:rPr>
-      </w:pPr>
-      <w:r>
-        <w:rPr>
-          <w:rFonts w:ascii="Avenir Next" w:eastAsiaTheme="majorEastAsia" w:hAnsi="Avenir Next" w:cs="Didot"/>
-          <w:b/>
+          <w:i/>
+          <w:color w:val="000000" w:themeColor="text1"/>
+          <w:sz w:val="24"/>
+          <w:szCs w:val="24"/>
+        </w:rPr>
+      </w:pPr>
+      <w:r>
+        <w:rPr>
+          <w:rFonts w:ascii="Avenir Next" w:eastAsiaTheme="majorEastAsia" w:hAnsi="Avenir Next" w:cs="Didot"/>
+          <w:i/>
           <w:color w:val="000000" w:themeColor="text1"/>
           <w:sz w:val="24"/>
           <w:szCs w:val="24"/>
@@ -2436,47 +2325,7 @@
           <w:sz w:val="24"/>
           <w:szCs w:val="24"/>
         </w:rPr>
-        <w:t xml:space="preserve"> the </w:t>
-      </w:r>
-      <w:proofErr w:type="spellStart"/>
-      <w:r>
-        <w:rPr>
-          <w:rFonts w:ascii="Avenir Next" w:eastAsiaTheme="majorEastAsia" w:hAnsi="Avenir Next" w:cs="Didot"/>
-          <w:color w:val="000000" w:themeColor="text1"/>
-          <w:sz w:val="24"/>
-          <w:szCs w:val="24"/>
-        </w:rPr>
-        <w:t>MessageWrapper</w:t>
-      </w:r>
-      <w:proofErr w:type="spellEnd"/>
-      <w:r>
-        <w:rPr>
-          <w:rFonts w:ascii="Avenir Next" w:eastAsiaTheme="majorEastAsia" w:hAnsi="Avenir Next" w:cs="Didot"/>
-          <w:color w:val="000000" w:themeColor="text1"/>
-          <w:sz w:val="24"/>
-          <w:szCs w:val="24"/>
-        </w:rPr>
-        <w:t xml:space="preserve"> is inputted into the database, a chain of responsibility is tied to its instance. Requests and handlers are in place directing events with regards to their properties. For instance, when the user creates a </w:t>
-      </w:r>
-      <w:proofErr w:type="spellStart"/>
-      <w:r>
-        <w:rPr>
-          <w:rFonts w:ascii="Avenir Next" w:eastAsiaTheme="majorEastAsia" w:hAnsi="Avenir Next" w:cs="Didot"/>
-          <w:color w:val="000000" w:themeColor="text1"/>
-          <w:sz w:val="24"/>
-          <w:szCs w:val="24"/>
-        </w:rPr>
-        <w:t>MessageWrapper</w:t>
-      </w:r>
-      <w:proofErr w:type="spellEnd"/>
-      <w:r>
-        <w:rPr>
-          <w:rFonts w:ascii="Avenir Next" w:eastAsiaTheme="majorEastAsia" w:hAnsi="Avenir Next" w:cs="Didot"/>
-          <w:color w:val="000000" w:themeColor="text1"/>
-          <w:sz w:val="24"/>
-          <w:szCs w:val="24"/>
-        </w:rPr>
-        <w:t xml:space="preserve"> (Message coupled with an event trigger), a signal is created which is fired when applicable. Proceeding a provoked signal, handlers work alongside the message object to dispatch it according to its form including SMS or Email. Instances and their signals are initialized client side; however, handlers are kept in the backend. It was necessary to assign responsibility at every instant </w:t>
+        <w:t xml:space="preserve"> the MessageWrapper is inputted into the database, a chain of responsibility is tied to its instance. Requests and handlers are in place directing events with regards to their properties. For instance, when the user creates a MessageWrapper (Message coupled with an event trigger), a signal is created which is fired when applicable. Proceeding a provoked signal, handlers work alongside the message object to dispatch it according to its form including SMS or Email. Instances and their signals are initialized client side; however, handlers are kept in the backend. It was necessary to assign responsibility at every instant </w:t>
       </w:r>
       <w:r>
         <w:rPr>
@@ -2501,6 +2350,28 @@
       <w:pPr>
         <w:rPr>
           <w:rFonts w:ascii="Avenir Next" w:eastAsiaTheme="majorEastAsia" w:hAnsi="Avenir Next" w:cs="Didot"/>
+          <w:b/>
+          <w:color w:val="000000" w:themeColor="text1"/>
+          <w:sz w:val="24"/>
+          <w:szCs w:val="24"/>
+        </w:rPr>
+      </w:pPr>
+    </w:p>
+    <w:p>
+      <w:pPr>
+        <w:rPr>
+          <w:rFonts w:ascii="Avenir Next" w:eastAsiaTheme="majorEastAsia" w:hAnsi="Avenir Next" w:cs="Didot"/>
+          <w:b/>
+          <w:color w:val="000000" w:themeColor="text1"/>
+          <w:sz w:val="24"/>
+          <w:szCs w:val="24"/>
+        </w:rPr>
+      </w:pPr>
+    </w:p>
+    <w:p>
+      <w:pPr>
+        <w:rPr>
+          <w:rFonts w:ascii="Avenir Next" w:eastAsiaTheme="majorEastAsia" w:hAnsi="Avenir Next" w:cs="Didot"/>
           <w:color w:val="000000" w:themeColor="text1"/>
           <w:sz w:val="24"/>
           <w:szCs w:val="24"/>
@@ -2515,7 +2386,17 @@
           <w:sz w:val="24"/>
           <w:szCs w:val="24"/>
         </w:rPr>
-        <w:t>Basic Scenario Sequence Diagram:</w:t>
+        <w:t xml:space="preserve">Part 2.1: </w:t>
+      </w:r>
+      <w:r>
+        <w:rPr>
+          <w:rFonts w:ascii="Avenir Next" w:eastAsiaTheme="majorEastAsia" w:hAnsi="Avenir Next" w:cs="Didot"/>
+          <w:b/>
+          <w:color w:val="000000" w:themeColor="text1"/>
+          <w:sz w:val="24"/>
+          <w:szCs w:val="24"/>
+        </w:rPr>
+        <w:t>Basic Scenario Sequence Diagram</w:t>
       </w:r>
     </w:p>
     <w:p>
@@ -2537,10 +2418,10 @@
           <w:lang w:eastAsia="en-US"/>
         </w:rPr>
         <w:drawing>
-          <wp:inline distT="0" distB="0" distL="0" distR="0" wp14:anchorId="36A849C9" wp14:editId="3F64EA6E">
-            <wp:extent cx="5308659" cy="5399405"/>
-            <wp:effectExtent l="0" t="0" r="0" b="10795"/>
-            <wp:docPr id="1" name="Picture 1" descr="../Diagrams/SequenceDiagram.jpg"/>
+          <wp:inline distT="0" distB="0" distL="0" distR="0" wp14:anchorId="4F3CE6FB" wp14:editId="137D88E9">
+            <wp:extent cx="6852285" cy="7662545"/>
+            <wp:effectExtent l="0" t="0" r="5715" b="8255"/>
+            <wp:docPr id="10" name="Picture 10" descr="../Diagrams/SequenceDiagram.jpg"/>
             <wp:cNvGraphicFramePr>
               <a:graphicFrameLocks xmlns:a="http://schemas.openxmlformats.org/drawingml/2006/main" noChangeAspect="1"/>
             </wp:cNvGraphicFramePr>
@@ -2548,13 +2429,13 @@
               <a:graphicData uri="http://schemas.openxmlformats.org/drawingml/2006/picture">
                 <pic:pic xmlns:pic="http://schemas.openxmlformats.org/drawingml/2006/picture">
                   <pic:nvPicPr>
-                    <pic:cNvPr id="0" name="Picture 1" descr="../Diagrams/SequenceDiagram.jpg"/>
+                    <pic:cNvPr id="0" name="Picture 2" descr="../Diagrams/SequenceDiagram.jpg"/>
                     <pic:cNvPicPr>
                       <a:picLocks noChangeAspect="1" noChangeArrowheads="1"/>
                     </pic:cNvPicPr>
                   </pic:nvPicPr>
                   <pic:blipFill>
-                    <a:blip r:embed="rId10">
+                    <a:blip r:embed="rId9">
                       <a:extLst>
                         <a:ext uri="{28A0092B-C50C-407E-A947-70E740481C1C}">
                           <a14:useLocalDpi xmlns:a14="http://schemas.microsoft.com/office/drawing/2010/main" val="0"/>
@@ -2569,7 +2450,7 @@
                   <pic:spPr bwMode="auto">
                     <a:xfrm>
                       <a:off x="0" y="0"/>
-                      <a:ext cx="5314103" cy="5404942"/>
+                      <a:ext cx="6852285" cy="7662545"/>
                     </a:xfrm>
                     <a:prstGeom prst="rect">
                       <a:avLst/>
@@ -2603,7 +2484,17 @@
           <w:sz w:val="24"/>
           <w:szCs w:val="24"/>
         </w:rPr>
-        <w:t>Class Diagram:</w:t>
+        <w:t xml:space="preserve">Part 2.2: </w:t>
+      </w:r>
+      <w:r>
+        <w:rPr>
+          <w:rFonts w:ascii="Avenir Next" w:eastAsiaTheme="majorEastAsia" w:hAnsi="Avenir Next" w:cs="Didot"/>
+          <w:b/>
+          <w:color w:val="000000" w:themeColor="text1"/>
+          <w:sz w:val="24"/>
+          <w:szCs w:val="24"/>
+        </w:rPr>
+        <w:t>Class Diagram</w:t>
       </w:r>
       <w:r>
         <w:rPr>
@@ -2632,7 +2523,7 @@
                     </pic:cNvPicPr>
                   </pic:nvPicPr>
                   <pic:blipFill>
-                    <a:blip r:embed="rId11">
+                    <a:blip r:embed="rId10">
                       <a:extLst>
                         <a:ext uri="{28A0092B-C50C-407E-A947-70E740481C1C}">
                           <a14:useLocalDpi xmlns:a14="http://schemas.microsoft.com/office/drawing/2010/main" val="0"/>
@@ -2674,15 +2565,26 @@
           <w:szCs w:val="24"/>
         </w:rPr>
       </w:pPr>
-      <w:r>
-        <w:rPr>
-          <w:rFonts w:ascii="Avenir Next" w:eastAsiaTheme="majorEastAsia" w:hAnsi="Avenir Next" w:cs="Didot"/>
-          <w:b/>
-          <w:color w:val="000000" w:themeColor="text1"/>
-          <w:sz w:val="24"/>
-          <w:szCs w:val="24"/>
-        </w:rPr>
-        <w:t>Façade:</w:t>
+    </w:p>
+    <w:p>
+      <w:pPr>
+        <w:rPr>
+          <w:rFonts w:ascii="Avenir Next" w:eastAsiaTheme="majorEastAsia" w:hAnsi="Avenir Next" w:cs="Didot"/>
+          <w:b/>
+          <w:color w:val="000000" w:themeColor="text1"/>
+          <w:sz w:val="24"/>
+          <w:szCs w:val="24"/>
+        </w:rPr>
+      </w:pPr>
+      <w:r>
+        <w:rPr>
+          <w:rFonts w:ascii="Avenir Next" w:eastAsiaTheme="majorEastAsia" w:hAnsi="Avenir Next" w:cs="Didot"/>
+          <w:b/>
+          <w:color w:val="000000" w:themeColor="text1"/>
+          <w:sz w:val="24"/>
+          <w:szCs w:val="24"/>
+        </w:rPr>
+        <w:t>Part 2.3: Façade</w:t>
       </w:r>
     </w:p>
     <w:p>
@@ -2702,10 +2604,10 @@
           <w:lang w:eastAsia="en-US"/>
         </w:rPr>
         <w:drawing>
-          <wp:inline distT="0" distB="0" distL="0" distR="0" wp14:anchorId="4041D847" wp14:editId="338FDE15">
-            <wp:extent cx="7200265" cy="7820025"/>
-            <wp:effectExtent l="0" t="0" r="0" b="3175"/>
-            <wp:docPr id="8" name="Picture 8" descr="../Diagrams/FacadeDiagram.jpg"/>
+          <wp:inline distT="0" distB="0" distL="0" distR="0" wp14:anchorId="4682F49A" wp14:editId="79883B2B">
+            <wp:extent cx="7550785" cy="8306146"/>
+            <wp:effectExtent l="0" t="0" r="0" b="0"/>
+            <wp:docPr id="11" name="Picture 11" descr="../Diagrams/FacadeDiagram.jpg"/>
             <wp:cNvGraphicFramePr>
               <a:graphicFrameLocks xmlns:a="http://schemas.openxmlformats.org/drawingml/2006/main" noChangeAspect="1"/>
             </wp:cNvGraphicFramePr>
@@ -2713,13 +2615,13 @@
               <a:graphicData uri="http://schemas.openxmlformats.org/drawingml/2006/picture">
                 <pic:pic xmlns:pic="http://schemas.openxmlformats.org/drawingml/2006/picture">
                   <pic:nvPicPr>
-                    <pic:cNvPr id="0" name="Picture 5" descr="../Diagrams/FacadeDiagram.jpg"/>
+                    <pic:cNvPr id="0" name="Picture 3" descr="../Diagrams/FacadeDiagram.jpg"/>
                     <pic:cNvPicPr>
                       <a:picLocks noChangeAspect="1" noChangeArrowheads="1"/>
                     </pic:cNvPicPr>
                   </pic:nvPicPr>
                   <pic:blipFill>
-                    <a:blip r:embed="rId12">
+                    <a:blip r:embed="rId11">
                       <a:extLst>
                         <a:ext uri="{28A0092B-C50C-407E-A947-70E740481C1C}">
                           <a14:useLocalDpi xmlns:a14="http://schemas.microsoft.com/office/drawing/2010/main" val="0"/>
@@ -2734,7 +2636,7 @@
                   <pic:spPr bwMode="auto">
                     <a:xfrm>
                       <a:off x="0" y="0"/>
-                      <a:ext cx="7200265" cy="7820025"/>
+                      <a:ext cx="7591173" cy="8350575"/>
                     </a:xfrm>
                     <a:prstGeom prst="rect">
                       <a:avLst/>
@@ -2755,34 +2657,27 @@
       <w:pPr>
         <w:rPr>
           <w:rFonts w:ascii="Avenir Next" w:eastAsiaTheme="majorEastAsia" w:hAnsi="Avenir Next" w:cs="Didot"/>
+          <w:b/>
           <w:color w:val="000000" w:themeColor="text1"/>
           <w:u w:val="single"/>
         </w:rPr>
       </w:pPr>
-    </w:p>
-    <w:p>
-      <w:pPr>
-        <w:rPr>
-          <w:rFonts w:ascii="Avenir Next" w:eastAsiaTheme="majorEastAsia" w:hAnsi="Avenir Next" w:cs="Didot"/>
+      <w:r>
+        <w:rPr>
+          <w:rFonts w:ascii="Avenir Next" w:eastAsiaTheme="majorEastAsia" w:hAnsi="Avenir Next" w:cs="Didot"/>
+          <w:b/>
           <w:color w:val="000000" w:themeColor="text1"/>
           <w:u w:val="single"/>
         </w:rPr>
-      </w:pPr>
-    </w:p>
-    <w:p>
-      <w:pPr>
-        <w:rPr>
-          <w:rFonts w:ascii="Avenir Next" w:eastAsiaTheme="majorEastAsia" w:hAnsi="Avenir Next" w:cs="Didot"/>
+        <w:t xml:space="preserve">Part 3: </w:t>
+      </w:r>
+      <w:r>
+        <w:rPr>
+          <w:rFonts w:ascii="Avenir Next" w:eastAsiaTheme="majorEastAsia" w:hAnsi="Avenir Next" w:cs="Didot"/>
+          <w:b/>
           <w:color w:val="000000" w:themeColor="text1"/>
           <w:u w:val="single"/>
         </w:rPr>
-      </w:pPr>
-      <w:r>
-        <w:rPr>
-          <w:rFonts w:ascii="Avenir Next" w:eastAsiaTheme="majorEastAsia" w:hAnsi="Avenir Next" w:cs="Didot"/>
-          <w:color w:val="000000" w:themeColor="text1"/>
-          <w:u w:val="single"/>
-        </w:rPr>
         <w:t>Task Overview:</w:t>
       </w:r>
     </w:p>
@@ -2836,16 +2731,16 @@
       <w:pPr>
         <w:rPr>
           <w:rFonts w:ascii="Avenir Next" w:eastAsiaTheme="majorEastAsia" w:hAnsi="Avenir Next" w:cs="Didot"/>
-          <w:b/>
-          <w:color w:val="000000" w:themeColor="text1"/>
-          <w:sz w:val="24"/>
-          <w:szCs w:val="24"/>
-        </w:rPr>
-      </w:pPr>
-      <w:r>
-        <w:rPr>
-          <w:rFonts w:ascii="Avenir Next" w:eastAsiaTheme="majorEastAsia" w:hAnsi="Avenir Next" w:cs="Didot"/>
-          <w:b/>
+          <w:i/>
+          <w:color w:val="000000" w:themeColor="text1"/>
+          <w:sz w:val="24"/>
+          <w:szCs w:val="24"/>
+        </w:rPr>
+      </w:pPr>
+      <w:r>
+        <w:rPr>
+          <w:rFonts w:ascii="Avenir Next" w:eastAsiaTheme="majorEastAsia" w:hAnsi="Avenir Next" w:cs="Didot"/>
+          <w:i/>
           <w:color w:val="000000" w:themeColor="text1"/>
           <w:sz w:val="24"/>
           <w:szCs w:val="24"/>
@@ -2923,23 +2818,41 @@
           <w:sz w:val="24"/>
           <w:szCs w:val="24"/>
         </w:rPr>
-        <w:t xml:space="preserve"> including D0, D1, D2, D3, as well as the presentation slides for the proposal, and the demonstration script.   </w:t>
-      </w:r>
-    </w:p>
-    <w:p>
-      <w:pPr>
-        <w:rPr>
-          <w:rFonts w:ascii="Avenir Next" w:eastAsiaTheme="majorEastAsia" w:hAnsi="Avenir Next" w:cs="Didot"/>
-          <w:b/>
-          <w:color w:val="000000" w:themeColor="text1"/>
-          <w:sz w:val="24"/>
-          <w:szCs w:val="24"/>
-        </w:rPr>
-      </w:pPr>
-      <w:r>
-        <w:rPr>
-          <w:rFonts w:ascii="Avenir Next" w:eastAsiaTheme="majorEastAsia" w:hAnsi="Avenir Next" w:cs="Didot"/>
-          <w:b/>
+        <w:t xml:space="preserve"> including D0, D1, D2, D3, </w:t>
+      </w:r>
+      <w:r>
+        <w:rPr>
+          <w:rFonts w:ascii="Avenir Next" w:eastAsiaTheme="majorEastAsia" w:hAnsi="Avenir Next" w:cs="Didot"/>
+          <w:color w:val="000000" w:themeColor="text1"/>
+          <w:sz w:val="24"/>
+          <w:szCs w:val="24"/>
+        </w:rPr>
+        <w:t xml:space="preserve">and their respective diagrams, </w:t>
+      </w:r>
+      <w:r>
+        <w:rPr>
+          <w:rFonts w:ascii="Avenir Next" w:eastAsiaTheme="majorEastAsia" w:hAnsi="Avenir Next" w:cs="Didot"/>
+          <w:color w:val="000000" w:themeColor="text1"/>
+          <w:sz w:val="24"/>
+          <w:szCs w:val="24"/>
+        </w:rPr>
+        <w:t xml:space="preserve">as well as the presentation slides for the proposal, and the demonstration script.   </w:t>
+      </w:r>
+    </w:p>
+    <w:p>
+      <w:pPr>
+        <w:rPr>
+          <w:rFonts w:ascii="Avenir Next" w:eastAsiaTheme="majorEastAsia" w:hAnsi="Avenir Next" w:cs="Didot"/>
+          <w:i/>
+          <w:color w:val="000000" w:themeColor="text1"/>
+          <w:sz w:val="24"/>
+          <w:szCs w:val="24"/>
+        </w:rPr>
+      </w:pPr>
+      <w:r>
+        <w:rPr>
+          <w:rFonts w:ascii="Avenir Next" w:eastAsiaTheme="majorEastAsia" w:hAnsi="Avenir Next" w:cs="Didot"/>
+          <w:i/>
           <w:color w:val="000000" w:themeColor="text1"/>
           <w:sz w:val="24"/>
           <w:szCs w:val="24"/>
@@ -3042,16 +2955,16 @@
       <w:pPr>
         <w:rPr>
           <w:rFonts w:ascii="Avenir Next" w:eastAsiaTheme="majorEastAsia" w:hAnsi="Avenir Next" w:cs="Didot"/>
-          <w:b/>
-          <w:color w:val="000000" w:themeColor="text1"/>
-          <w:sz w:val="24"/>
-          <w:szCs w:val="24"/>
-        </w:rPr>
-      </w:pPr>
-      <w:r>
-        <w:rPr>
-          <w:rFonts w:ascii="Avenir Next" w:eastAsiaTheme="majorEastAsia" w:hAnsi="Avenir Next" w:cs="Didot"/>
-          <w:b/>
+          <w:i/>
+          <w:color w:val="000000" w:themeColor="text1"/>
+          <w:sz w:val="24"/>
+          <w:szCs w:val="24"/>
+        </w:rPr>
+      </w:pPr>
+      <w:r>
+        <w:rPr>
+          <w:rFonts w:ascii="Avenir Next" w:eastAsiaTheme="majorEastAsia" w:hAnsi="Avenir Next" w:cs="Didot"/>
+          <w:i/>
           <w:color w:val="000000" w:themeColor="text1"/>
           <w:sz w:val="24"/>
           <w:szCs w:val="24"/>
@@ -3077,16 +2990,6 @@
         </w:rPr>
         <w:t xml:space="preserve">Devon is in charge of the Location event trigger. Devon also contributed to the component diagram in D2, as well as the presentation slides for the proposal. </w:t>
       </w:r>
-    </w:p>
-    <w:p>
-      <w:pPr>
-        <w:rPr>
-          <w:rFonts w:ascii="Avenir Next" w:eastAsiaTheme="majorEastAsia" w:hAnsi="Avenir Next" w:cs="Didot"/>
-          <w:sz w:val="32"/>
-          <w:szCs w:val="32"/>
-          <w:u w:val="single"/>
-        </w:rPr>
-      </w:pPr>
     </w:p>
     <w:p>
       <w:pPr>
@@ -3134,25 +3037,7 @@
           <w:szCs w:val="32"/>
           <w:u w:val="single"/>
         </w:rPr>
-        <w:t xml:space="preserve">Oral component (Prepared to defend system design, </w:t>
-      </w:r>
-      <w:r>
-        <w:rPr>
-          <w:rFonts w:ascii="Avenir Next" w:eastAsiaTheme="majorEastAsia" w:hAnsi="Avenir Next" w:cs="Didot"/>
-          <w:sz w:val="32"/>
-          <w:szCs w:val="32"/>
-          <w:u w:val="single"/>
-        </w:rPr>
-        <w:t xml:space="preserve">asked how design could adapt to </w:t>
-      </w:r>
-      <w:r>
-        <w:rPr>
-          <w:rFonts w:ascii="Avenir Next" w:eastAsiaTheme="majorEastAsia" w:hAnsi="Avenir Next" w:cs="Didot"/>
-          <w:sz w:val="32"/>
-          <w:szCs w:val="32"/>
-          <w:u w:val="single"/>
-        </w:rPr>
-        <w:t>specific constraint, “you must now support X, how would you do that?)</w:t>
+        <w:t>Oral component (Prepared to defend system design, asked how design could adapt to specific constraint, “you must now support X, how would you do that?)</w:t>
       </w:r>
     </w:p>
     <w:p>
@@ -3193,23 +3078,7 @@
           <w:sz w:val="24"/>
           <w:szCs w:val="24"/>
         </w:rPr>
-        <w:t xml:space="preserve">Page </w:t>
-      </w:r>
-      <w:r>
-        <w:rPr>
-          <w:rFonts w:ascii="Avenir Next" w:hAnsi="Avenir Next"/>
-          <w:sz w:val="24"/>
-          <w:szCs w:val="24"/>
-        </w:rPr>
-        <w:t>2</w:t>
-      </w:r>
-      <w:r>
-        <w:rPr>
-          <w:rFonts w:ascii="Avenir Next" w:hAnsi="Avenir Next"/>
-          <w:sz w:val="24"/>
-          <w:szCs w:val="24"/>
-        </w:rPr>
-        <w:t>; metadata</w:t>
+        <w:t>Page 2; metadata</w:t>
       </w:r>
     </w:p>
     <w:p>
@@ -3231,23 +3100,7 @@
           <w:sz w:val="24"/>
           <w:szCs w:val="24"/>
         </w:rPr>
-        <w:t xml:space="preserve">Pages </w:t>
-      </w:r>
-      <w:r>
-        <w:rPr>
-          <w:rFonts w:ascii="Avenir Next" w:hAnsi="Avenir Next"/>
-          <w:sz w:val="24"/>
-          <w:szCs w:val="24"/>
-        </w:rPr>
-        <w:t>3-6</w:t>
-      </w:r>
-      <w:r>
-        <w:rPr>
-          <w:rFonts w:ascii="Avenir Next" w:hAnsi="Avenir Next"/>
-          <w:sz w:val="24"/>
-          <w:szCs w:val="24"/>
-        </w:rPr>
-        <w:t>; architectural description</w:t>
+        <w:t>Pages 3-6; architectural description</w:t>
       </w:r>
     </w:p>
     <w:p>
@@ -3269,23 +3122,7 @@
           <w:sz w:val="24"/>
           <w:szCs w:val="24"/>
         </w:rPr>
-        <w:t xml:space="preserve">Pages </w:t>
-      </w:r>
-      <w:r>
-        <w:rPr>
-          <w:rFonts w:ascii="Avenir Next" w:hAnsi="Avenir Next"/>
-          <w:sz w:val="24"/>
-          <w:szCs w:val="24"/>
-        </w:rPr>
-        <w:t>7-10</w:t>
-      </w:r>
-      <w:r>
-        <w:rPr>
-          <w:rFonts w:ascii="Avenir Next" w:hAnsi="Avenir Next"/>
-          <w:sz w:val="24"/>
-          <w:szCs w:val="24"/>
-        </w:rPr>
-        <w:t>; system design</w:t>
+        <w:t>Pages 7-10; system design</w:t>
       </w:r>
     </w:p>
     <w:p>
@@ -3307,41 +3144,37 @@
           <w:sz w:val="24"/>
           <w:szCs w:val="24"/>
         </w:rPr>
-        <w:t xml:space="preserve">Page </w:t>
-      </w:r>
-      <w:r>
+        <w:t>Page 11; assignment of tasks for each team member</w:t>
+      </w:r>
+    </w:p>
+    <w:p>
+      <w:pPr>
         <w:rPr>
           <w:rFonts w:ascii="Avenir Next" w:hAnsi="Avenir Next"/>
           <w:sz w:val="24"/>
           <w:szCs w:val="24"/>
         </w:rPr>
-        <w:t>11</w:t>
-      </w:r>
+      </w:pPr>
       <w:r>
         <w:rPr>
           <w:rFonts w:ascii="Avenir Next" w:hAnsi="Avenir Next"/>
           <w:sz w:val="24"/>
           <w:szCs w:val="24"/>
         </w:rPr>
-        <w:t>; assignment of tasks for each team member</w:t>
-      </w:r>
-    </w:p>
-    <w:p>
-      <w:pPr>
-        <w:rPr>
-          <w:rFonts w:ascii="Avenir Next" w:hAnsi="Avenir Next"/>
-          <w:sz w:val="24"/>
-          <w:szCs w:val="24"/>
-        </w:rPr>
-      </w:pPr>
-      <w:r>
-        <w:rPr>
-          <w:rFonts w:ascii="Avenir Next" w:hAnsi="Avenir Next"/>
-          <w:sz w:val="24"/>
-          <w:szCs w:val="24"/>
-        </w:rPr>
         <w:t>Worth 30% of final grade, written is worth 60% and oral is worth 40%.</w:t>
       </w:r>
+    </w:p>
+    <w:p>
+      <w:pPr>
+        <w:rPr>
+          <w:rFonts w:ascii="Avenir Next" w:eastAsiaTheme="majorEastAsia" w:hAnsi="Avenir Next" w:cs="Didot"/>
+          <w:sz w:val="32"/>
+          <w:szCs w:val="32"/>
+          <w:u w:val="single"/>
+        </w:rPr>
+      </w:pPr>
+      <w:bookmarkStart w:id="0" w:name="_GoBack"/>
+      <w:bookmarkEnd w:id="0"/>
     </w:p>
     <w:sectPr>
       <w:pgSz w:w="12240" w:h="15840"/>

</xml_diff>